<commit_message>
More progress on custom key mapping
</commit_message>
<xml_diff>
--- a/IMAT3905 Resit Report.docx
+++ b/IMAT3905 Resit Report.docx
@@ -9,10 +9,10 @@
         <w:tblLook w:val="04A0" w:firstRow="1" w:lastRow="0" w:firstColumn="1" w:lastColumn="0" w:noHBand="0" w:noVBand="1"/>
       </w:tblPr>
       <w:tblGrid>
-        <w:gridCol w:w="1696"/>
-        <w:gridCol w:w="3544"/>
-        <w:gridCol w:w="1559"/>
-        <w:gridCol w:w="3686"/>
+        <w:gridCol w:w="1541"/>
+        <w:gridCol w:w="2966"/>
+        <w:gridCol w:w="1381"/>
+        <w:gridCol w:w="4597"/>
       </w:tblGrid>
       <w:tr>
         <w:trPr>
@@ -269,6 +269,7 @@
                 <w:szCs w:val="20"/>
               </w:rPr>
             </w:pPr>
+            <w:proofErr w:type="spellStart"/>
             <w:r>
               <w:rPr>
                 <w:rFonts w:ascii="Arial" w:hAnsi="Arial" w:cs="Arial"/>
@@ -291,7 +292,16 @@
                 <w:sz w:val="20"/>
                 <w:szCs w:val="20"/>
               </w:rPr>
-              <w:t>ub Username</w:t>
+              <w:t>ub</w:t>
+            </w:r>
+            <w:proofErr w:type="spellEnd"/>
+            <w:r>
+              <w:rPr>
+                <w:rFonts w:ascii="Arial" w:hAnsi="Arial" w:cs="Arial"/>
+                <w:sz w:val="20"/>
+                <w:szCs w:val="20"/>
+              </w:rPr>
+              <w:t xml:space="preserve"> Username</w:t>
             </w:r>
             <w:r>
               <w:rPr>
@@ -338,6 +348,7 @@
                 <w:szCs w:val="20"/>
               </w:rPr>
             </w:pPr>
+            <w:proofErr w:type="spellStart"/>
             <w:r>
               <w:rPr>
                 <w:rFonts w:ascii="Arial" w:hAnsi="Arial" w:cs="Arial"/>
@@ -360,7 +371,16 @@
                 <w:sz w:val="20"/>
                 <w:szCs w:val="20"/>
               </w:rPr>
-              <w:t>ub Repo URI:</w:t>
+              <w:t>ub</w:t>
+            </w:r>
+            <w:proofErr w:type="spellEnd"/>
+            <w:r>
+              <w:rPr>
+                <w:rFonts w:ascii="Arial" w:hAnsi="Arial" w:cs="Arial"/>
+                <w:sz w:val="20"/>
+                <w:szCs w:val="20"/>
+              </w:rPr>
+              <w:t xml:space="preserve"> Repo URI:</w:t>
             </w:r>
           </w:p>
           <w:p>
@@ -394,6 +414,14 @@
                 <w:szCs w:val="20"/>
               </w:rPr>
             </w:pPr>
+            <w:r>
+              <w:rPr>
+                <w:rFonts w:ascii="Arial" w:hAnsi="Arial" w:cs="Arial"/>
+                <w:sz w:val="20"/>
+                <w:szCs w:val="20"/>
+              </w:rPr>
+              <w:t>https://github.com/PandaGotTaken/ResitCW2020</w:t>
+            </w:r>
           </w:p>
         </w:tc>
       </w:tr>
@@ -477,6 +505,30 @@
                 <w:szCs w:val="20"/>
               </w:rPr>
             </w:pPr>
+            <w:r>
+              <w:rPr>
+                <w:rFonts w:ascii="Arial" w:hAnsi="Arial" w:cs="Arial"/>
+                <w:sz w:val="20"/>
+                <w:szCs w:val="20"/>
+              </w:rPr>
+              <w:t>The key controller allows the user to move any object with the component whilst the</w:t>
+            </w:r>
+            <w:r>
+              <w:rPr>
+                <w:rFonts w:ascii="Arial" w:hAnsi="Arial" w:cs="Arial"/>
+                <w:sz w:val="20"/>
+                <w:szCs w:val="20"/>
+              </w:rPr>
+              <w:t xml:space="preserve"> object’s</w:t>
+            </w:r>
+            <w:r>
+              <w:rPr>
+                <w:rFonts w:ascii="Arial" w:hAnsi="Arial" w:cs="Arial"/>
+                <w:sz w:val="20"/>
+                <w:szCs w:val="20"/>
+              </w:rPr>
+              <w:t xml:space="preserve"> key component is selected within the UI. The user can move the object in any of 4 directions relative to the direction it is facing and also rotate the object by holding the specific keys.</w:t>
+            </w:r>
           </w:p>
         </w:tc>
       </w:tr>
@@ -533,6 +585,14 @@
                 <w:szCs w:val="20"/>
               </w:rPr>
             </w:pPr>
+            <w:r>
+              <w:rPr>
+                <w:rFonts w:ascii="Arial" w:hAnsi="Arial" w:cs="Arial"/>
+                <w:sz w:val="20"/>
+                <w:szCs w:val="20"/>
+              </w:rPr>
+              <w:t>Ai controller was not implemented</w:t>
+            </w:r>
           </w:p>
         </w:tc>
       </w:tr>
@@ -579,11 +639,56 @@
             <w:pPr>
               <w:rPr>
                 <w:rFonts w:ascii="Arial" w:hAnsi="Arial" w:cs="Arial"/>
-                <w:b/>
-                <w:sz w:val="20"/>
-                <w:szCs w:val="20"/>
-              </w:rPr>
-            </w:pPr>
+                <w:bCs/>
+                <w:sz w:val="20"/>
+                <w:szCs w:val="20"/>
+              </w:rPr>
+            </w:pPr>
+            <w:r>
+              <w:rPr>
+                <w:rFonts w:ascii="Arial" w:hAnsi="Arial" w:cs="Arial"/>
+                <w:bCs/>
+                <w:sz w:val="20"/>
+                <w:szCs w:val="20"/>
+              </w:rPr>
+              <w:t>No notable changes have been made to the UI apart from the additional shape being added to the editor</w:t>
+            </w:r>
+            <w:r>
+              <w:rPr>
+                <w:rFonts w:ascii="Arial" w:hAnsi="Arial" w:cs="Arial"/>
+                <w:bCs/>
+                <w:sz w:val="20"/>
+                <w:szCs w:val="20"/>
+              </w:rPr>
+              <w:t xml:space="preserve"> (“capsule”)</w:t>
+            </w:r>
+            <w:r>
+              <w:rPr>
+                <w:rFonts w:ascii="Arial" w:hAnsi="Arial" w:cs="Arial"/>
+                <w:bCs/>
+                <w:sz w:val="20"/>
+                <w:szCs w:val="20"/>
+              </w:rPr>
+              <w:t xml:space="preserve"> and also text and inputs in the render and keyboard component sections</w:t>
+            </w:r>
+            <w:r>
+              <w:rPr>
+                <w:rFonts w:ascii="Arial" w:hAnsi="Arial" w:cs="Arial"/>
+                <w:bCs/>
+                <w:sz w:val="20"/>
+                <w:szCs w:val="20"/>
+              </w:rPr>
+              <w:t xml:space="preserve"> to guide the user on the functionality</w:t>
+            </w:r>
+            <w:r>
+              <w:rPr>
+                <w:rFonts w:ascii="Arial" w:hAnsi="Arial" w:cs="Arial"/>
+                <w:bCs/>
+                <w:sz w:val="20"/>
+                <w:szCs w:val="20"/>
+              </w:rPr>
+              <w:t>.</w:t>
+            </w:r>
           </w:p>
         </w:tc>
       </w:tr>
@@ -634,6 +739,83 @@
                 <w:szCs w:val="20"/>
               </w:rPr>
             </w:pPr>
+            <w:r>
+              <w:rPr>
+                <w:rFonts w:ascii="Arial" w:hAnsi="Arial" w:cs="Arial"/>
+                <w:sz w:val="20"/>
+                <w:szCs w:val="20"/>
+              </w:rPr>
+              <w:t>Added additional shape called capsule with the base shape that hold no ai or key controller with just the base components</w:t>
+            </w:r>
+            <w:r>
+              <w:rPr>
+                <w:rFonts w:ascii="Arial" w:hAnsi="Arial" w:cs="Arial"/>
+                <w:sz w:val="20"/>
+                <w:szCs w:val="20"/>
+              </w:rPr>
+              <w:t>.</w:t>
+            </w:r>
+          </w:p>
+          <w:p>
+            <w:pPr>
+              <w:rPr>
+                <w:rFonts w:ascii="Arial" w:hAnsi="Arial" w:cs="Arial"/>
+                <w:sz w:val="20"/>
+                <w:szCs w:val="20"/>
+              </w:rPr>
+            </w:pPr>
+            <w:r>
+              <w:rPr>
+                <w:rFonts w:ascii="Arial" w:hAnsi="Arial" w:cs="Arial"/>
+                <w:sz w:val="20"/>
+                <w:szCs w:val="20"/>
+              </w:rPr>
+              <w:t xml:space="preserve">Added render component options to allow the user to tint the objects and change the mesh type used for each object. This uses </w:t>
+            </w:r>
+            <w:proofErr w:type="spellStart"/>
+            <w:r>
+              <w:rPr>
+                <w:rFonts w:ascii="Arial" w:hAnsi="Arial" w:cs="Arial"/>
+                <w:sz w:val="20"/>
+                <w:szCs w:val="20"/>
+              </w:rPr>
+              <w:t>radiobuttons</w:t>
+            </w:r>
+            <w:proofErr w:type="spellEnd"/>
+            <w:r>
+              <w:rPr>
+                <w:rFonts w:ascii="Arial" w:hAnsi="Arial" w:cs="Arial"/>
+                <w:sz w:val="20"/>
+                <w:szCs w:val="20"/>
+              </w:rPr>
+              <w:t xml:space="preserve"> to allow the user to select each </w:t>
+            </w:r>
+            <w:proofErr w:type="spellStart"/>
+            <w:r>
+              <w:rPr>
+                <w:rFonts w:ascii="Arial" w:hAnsi="Arial" w:cs="Arial"/>
+                <w:sz w:val="20"/>
+                <w:szCs w:val="20"/>
+              </w:rPr>
+              <w:t>meshtype</w:t>
+            </w:r>
+            <w:proofErr w:type="spellEnd"/>
+            <w:r>
+              <w:rPr>
+                <w:rFonts w:ascii="Arial" w:hAnsi="Arial" w:cs="Arial"/>
+                <w:sz w:val="20"/>
+                <w:szCs w:val="20"/>
+              </w:rPr>
+              <w:t xml:space="preserve"> and a colour selector to allow the user to choose the colour</w:t>
+            </w:r>
+            <w:r>
+              <w:rPr>
+                <w:rFonts w:ascii="Arial" w:hAnsi="Arial" w:cs="Arial"/>
+                <w:sz w:val="20"/>
+                <w:szCs w:val="20"/>
+              </w:rPr>
+              <w:t>.</w:t>
+            </w:r>
           </w:p>
         </w:tc>
       </w:tr>
@@ -663,6 +845,1449 @@
         </w:rPr>
         <w:t>Test Cases and any other testing information:</w:t>
       </w:r>
+    </w:p>
+    <w:tbl>
+      <w:tblPr>
+        <w:tblStyle w:val="GridTable1Light"/>
+        <w:tblW w:w="0" w:type="auto"/>
+        <w:tblLook w:val="04A0" w:firstRow="1" w:lastRow="0" w:firstColumn="1" w:lastColumn="0" w:noHBand="0" w:noVBand="1"/>
+      </w:tblPr>
+      <w:tblGrid>
+        <w:gridCol w:w="629"/>
+        <w:gridCol w:w="2672"/>
+        <w:gridCol w:w="1761"/>
+        <w:gridCol w:w="1810"/>
+        <w:gridCol w:w="1730"/>
+        <w:gridCol w:w="1854"/>
+      </w:tblGrid>
+      <w:tr>
+        <w:trPr>
+          <w:cnfStyle w:val="100000000000" w:firstRow="1" w:lastRow="0" w:firstColumn="0" w:lastColumn="0" w:oddVBand="0" w:evenVBand="0" w:oddHBand="0" w:evenHBand="0" w:firstRowFirstColumn="0" w:firstRowLastColumn="0" w:lastRowFirstColumn="0" w:lastRowLastColumn="0"/>
+        </w:trPr>
+        <w:tc>
+          <w:tcPr>
+            <w:cnfStyle w:val="001000000000" w:firstRow="0" w:lastRow="0" w:firstColumn="1" w:lastColumn="0" w:oddVBand="0" w:evenVBand="0" w:oddHBand="0" w:evenHBand="0" w:firstRowFirstColumn="0" w:firstRowLastColumn="0" w:lastRowFirstColumn="0" w:lastRowLastColumn="0"/>
+            <w:tcW w:w="629" w:type="dxa"/>
+          </w:tcPr>
+          <w:p>
+            <w:pPr>
+              <w:rPr>
+                <w:rFonts w:ascii="Arial" w:hAnsi="Arial" w:cs="Arial"/>
+                <w:sz w:val="20"/>
+                <w:szCs w:val="20"/>
+              </w:rPr>
+            </w:pPr>
+            <w:r>
+              <w:rPr>
+                <w:rFonts w:ascii="Arial" w:hAnsi="Arial" w:cs="Arial"/>
+                <w:sz w:val="20"/>
+                <w:szCs w:val="20"/>
+              </w:rPr>
+              <w:t>Test ID</w:t>
+            </w:r>
+          </w:p>
+        </w:tc>
+        <w:tc>
+          <w:tcPr>
+            <w:tcW w:w="2672" w:type="dxa"/>
+          </w:tcPr>
+          <w:p>
+            <w:pPr>
+              <w:cnfStyle w:val="100000000000" w:firstRow="1" w:lastRow="0" w:firstColumn="0" w:lastColumn="0" w:oddVBand="0" w:evenVBand="0" w:oddHBand="0" w:evenHBand="0" w:firstRowFirstColumn="0" w:firstRowLastColumn="0" w:lastRowFirstColumn="0" w:lastRowLastColumn="0"/>
+              <w:rPr>
+                <w:rFonts w:ascii="Arial" w:hAnsi="Arial" w:cs="Arial"/>
+                <w:sz w:val="20"/>
+                <w:szCs w:val="20"/>
+              </w:rPr>
+            </w:pPr>
+            <w:r>
+              <w:rPr>
+                <w:rFonts w:ascii="Arial" w:hAnsi="Arial" w:cs="Arial"/>
+                <w:sz w:val="20"/>
+                <w:szCs w:val="20"/>
+              </w:rPr>
+              <w:t>Test</w:t>
+            </w:r>
+          </w:p>
+        </w:tc>
+        <w:tc>
+          <w:tcPr>
+            <w:tcW w:w="1761" w:type="dxa"/>
+          </w:tcPr>
+          <w:p>
+            <w:pPr>
+              <w:cnfStyle w:val="100000000000" w:firstRow="1" w:lastRow="0" w:firstColumn="0" w:lastColumn="0" w:oddVBand="0" w:evenVBand="0" w:oddHBand="0" w:evenHBand="0" w:firstRowFirstColumn="0" w:firstRowLastColumn="0" w:lastRowFirstColumn="0" w:lastRowLastColumn="0"/>
+              <w:rPr>
+                <w:rFonts w:ascii="Arial" w:hAnsi="Arial" w:cs="Arial"/>
+                <w:sz w:val="20"/>
+                <w:szCs w:val="20"/>
+              </w:rPr>
+            </w:pPr>
+            <w:r>
+              <w:rPr>
+                <w:rFonts w:ascii="Arial" w:hAnsi="Arial" w:cs="Arial"/>
+                <w:sz w:val="20"/>
+                <w:szCs w:val="20"/>
+              </w:rPr>
+              <w:t>Reason</w:t>
+            </w:r>
+          </w:p>
+        </w:tc>
+        <w:tc>
+          <w:tcPr>
+            <w:tcW w:w="1810" w:type="dxa"/>
+          </w:tcPr>
+          <w:p>
+            <w:pPr>
+              <w:cnfStyle w:val="100000000000" w:firstRow="1" w:lastRow="0" w:firstColumn="0" w:lastColumn="0" w:oddVBand="0" w:evenVBand="0" w:oddHBand="0" w:evenHBand="0" w:firstRowFirstColumn="0" w:firstRowLastColumn="0" w:lastRowFirstColumn="0" w:lastRowLastColumn="0"/>
+              <w:rPr>
+                <w:rFonts w:ascii="Arial" w:hAnsi="Arial" w:cs="Arial"/>
+                <w:sz w:val="20"/>
+                <w:szCs w:val="20"/>
+              </w:rPr>
+            </w:pPr>
+            <w:r>
+              <w:rPr>
+                <w:rFonts w:ascii="Arial" w:hAnsi="Arial" w:cs="Arial"/>
+                <w:sz w:val="20"/>
+                <w:szCs w:val="20"/>
+              </w:rPr>
+              <w:t>Expected</w:t>
+            </w:r>
+          </w:p>
+        </w:tc>
+        <w:tc>
+          <w:tcPr>
+            <w:tcW w:w="1730" w:type="dxa"/>
+          </w:tcPr>
+          <w:p>
+            <w:pPr>
+              <w:cnfStyle w:val="100000000000" w:firstRow="1" w:lastRow="0" w:firstColumn="0" w:lastColumn="0" w:oddVBand="0" w:evenVBand="0" w:oddHBand="0" w:evenHBand="0" w:firstRowFirstColumn="0" w:firstRowLastColumn="0" w:lastRowFirstColumn="0" w:lastRowLastColumn="0"/>
+              <w:rPr>
+                <w:rFonts w:ascii="Arial" w:hAnsi="Arial" w:cs="Arial"/>
+                <w:sz w:val="20"/>
+                <w:szCs w:val="20"/>
+              </w:rPr>
+            </w:pPr>
+            <w:r>
+              <w:rPr>
+                <w:rFonts w:ascii="Arial" w:hAnsi="Arial" w:cs="Arial"/>
+                <w:sz w:val="20"/>
+                <w:szCs w:val="20"/>
+              </w:rPr>
+              <w:t>Actual</w:t>
+            </w:r>
+          </w:p>
+        </w:tc>
+        <w:tc>
+          <w:tcPr>
+            <w:tcW w:w="1854" w:type="dxa"/>
+          </w:tcPr>
+          <w:p>
+            <w:pPr>
+              <w:cnfStyle w:val="100000000000" w:firstRow="1" w:lastRow="0" w:firstColumn="0" w:lastColumn="0" w:oddVBand="0" w:evenVBand="0" w:oddHBand="0" w:evenHBand="0" w:firstRowFirstColumn="0" w:firstRowLastColumn="0" w:lastRowFirstColumn="0" w:lastRowLastColumn="0"/>
+              <w:rPr>
+                <w:rFonts w:ascii="Arial" w:hAnsi="Arial" w:cs="Arial"/>
+                <w:sz w:val="20"/>
+                <w:szCs w:val="20"/>
+              </w:rPr>
+            </w:pPr>
+            <w:r>
+              <w:rPr>
+                <w:rFonts w:ascii="Arial" w:hAnsi="Arial" w:cs="Arial"/>
+                <w:sz w:val="20"/>
+                <w:szCs w:val="20"/>
+              </w:rPr>
+              <w:t>Remedy (if applicable)</w:t>
+            </w:r>
+          </w:p>
+        </w:tc>
+      </w:tr>
+      <w:tr>
+        <w:tc>
+          <w:tcPr>
+            <w:cnfStyle w:val="001000000000" w:firstRow="0" w:lastRow="0" w:firstColumn="1" w:lastColumn="0" w:oddVBand="0" w:evenVBand="0" w:oddHBand="0" w:evenHBand="0" w:firstRowFirstColumn="0" w:firstRowLastColumn="0" w:lastRowFirstColumn="0" w:lastRowLastColumn="0"/>
+            <w:tcW w:w="629" w:type="dxa"/>
+          </w:tcPr>
+          <w:p>
+            <w:pPr>
+              <w:rPr>
+                <w:rFonts w:ascii="Arial" w:hAnsi="Arial" w:cs="Arial"/>
+                <w:sz w:val="20"/>
+                <w:szCs w:val="20"/>
+              </w:rPr>
+            </w:pPr>
+            <w:r>
+              <w:rPr>
+                <w:rFonts w:ascii="Arial" w:hAnsi="Arial" w:cs="Arial"/>
+                <w:sz w:val="20"/>
+                <w:szCs w:val="20"/>
+              </w:rPr>
+              <w:t>1</w:t>
+            </w:r>
+          </w:p>
+        </w:tc>
+        <w:tc>
+          <w:tcPr>
+            <w:tcW w:w="2672" w:type="dxa"/>
+          </w:tcPr>
+          <w:p>
+            <w:pPr>
+              <w:cnfStyle w:val="000000000000" w:firstRow="0" w:lastRow="0" w:firstColumn="0" w:lastColumn="0" w:oddVBand="0" w:evenVBand="0" w:oddHBand="0" w:evenHBand="0" w:firstRowFirstColumn="0" w:firstRowLastColumn="0" w:lastRowFirstColumn="0" w:lastRowLastColumn="0"/>
+              <w:rPr>
+                <w:rFonts w:ascii="Arial" w:hAnsi="Arial" w:cs="Arial"/>
+                <w:sz w:val="20"/>
+                <w:szCs w:val="20"/>
+              </w:rPr>
+            </w:pPr>
+            <w:r>
+              <w:rPr>
+                <w:rFonts w:ascii="Arial" w:hAnsi="Arial" w:cs="Arial"/>
+                <w:sz w:val="20"/>
+                <w:szCs w:val="20"/>
+              </w:rPr>
+              <w:t>Changing all objects into a cuboid mesh type</w:t>
+            </w:r>
+          </w:p>
+        </w:tc>
+        <w:tc>
+          <w:tcPr>
+            <w:tcW w:w="1761" w:type="dxa"/>
+          </w:tcPr>
+          <w:p>
+            <w:pPr>
+              <w:cnfStyle w:val="000000000000" w:firstRow="0" w:lastRow="0" w:firstColumn="0" w:lastColumn="0" w:oddVBand="0" w:evenVBand="0" w:oddHBand="0" w:evenHBand="0" w:firstRowFirstColumn="0" w:firstRowLastColumn="0" w:lastRowFirstColumn="0" w:lastRowLastColumn="0"/>
+              <w:rPr>
+                <w:rFonts w:ascii="Arial" w:hAnsi="Arial" w:cs="Arial"/>
+                <w:sz w:val="20"/>
+                <w:szCs w:val="20"/>
+              </w:rPr>
+            </w:pPr>
+            <w:r>
+              <w:rPr>
+                <w:rFonts w:ascii="Arial" w:hAnsi="Arial" w:cs="Arial"/>
+                <w:sz w:val="20"/>
+                <w:szCs w:val="20"/>
+              </w:rPr>
+              <w:t xml:space="preserve">Test to check that the cuboid </w:t>
+            </w:r>
+            <w:proofErr w:type="spellStart"/>
+            <w:r>
+              <w:rPr>
+                <w:rFonts w:ascii="Arial" w:hAnsi="Arial" w:cs="Arial"/>
+                <w:sz w:val="20"/>
+                <w:szCs w:val="20"/>
+              </w:rPr>
+              <w:t>radiobutton</w:t>
+            </w:r>
+            <w:proofErr w:type="spellEnd"/>
+            <w:r>
+              <w:rPr>
+                <w:rFonts w:ascii="Arial" w:hAnsi="Arial" w:cs="Arial"/>
+                <w:sz w:val="20"/>
+                <w:szCs w:val="20"/>
+              </w:rPr>
+              <w:t xml:space="preserve"> and relevant code appropriately change mesh</w:t>
+            </w:r>
+          </w:p>
+        </w:tc>
+        <w:tc>
+          <w:tcPr>
+            <w:tcW w:w="1810" w:type="dxa"/>
+          </w:tcPr>
+          <w:p>
+            <w:pPr>
+              <w:cnfStyle w:val="000000000000" w:firstRow="0" w:lastRow="0" w:firstColumn="0" w:lastColumn="0" w:oddVBand="0" w:evenVBand="0" w:oddHBand="0" w:evenHBand="0" w:firstRowFirstColumn="0" w:firstRowLastColumn="0" w:lastRowFirstColumn="0" w:lastRowLastColumn="0"/>
+              <w:rPr>
+                <w:rFonts w:ascii="Arial" w:hAnsi="Arial" w:cs="Arial"/>
+                <w:sz w:val="20"/>
+                <w:szCs w:val="20"/>
+              </w:rPr>
+            </w:pPr>
+            <w:r>
+              <w:rPr>
+                <w:rFonts w:ascii="Arial" w:hAnsi="Arial" w:cs="Arial"/>
+                <w:sz w:val="20"/>
+                <w:szCs w:val="20"/>
+              </w:rPr>
+              <w:t>All object’ mesh type should change into a cuboid when the button is selected</w:t>
+            </w:r>
+          </w:p>
+        </w:tc>
+        <w:tc>
+          <w:tcPr>
+            <w:tcW w:w="1730" w:type="dxa"/>
+          </w:tcPr>
+          <w:p>
+            <w:pPr>
+              <w:cnfStyle w:val="000000000000" w:firstRow="0" w:lastRow="0" w:firstColumn="0" w:lastColumn="0" w:oddVBand="0" w:evenVBand="0" w:oddHBand="0" w:evenHBand="0" w:firstRowFirstColumn="0" w:firstRowLastColumn="0" w:lastRowFirstColumn="0" w:lastRowLastColumn="0"/>
+              <w:rPr>
+                <w:rFonts w:ascii="Arial" w:hAnsi="Arial" w:cs="Arial"/>
+                <w:sz w:val="20"/>
+                <w:szCs w:val="20"/>
+              </w:rPr>
+            </w:pPr>
+            <w:r>
+              <w:rPr>
+                <w:rFonts w:ascii="Arial" w:hAnsi="Arial" w:cs="Arial"/>
+                <w:sz w:val="20"/>
+                <w:szCs w:val="20"/>
+              </w:rPr>
+              <w:t xml:space="preserve">As </w:t>
+            </w:r>
+            <w:proofErr w:type="gramStart"/>
+            <w:r>
+              <w:rPr>
+                <w:rFonts w:ascii="Arial" w:hAnsi="Arial" w:cs="Arial"/>
+                <w:sz w:val="20"/>
+                <w:szCs w:val="20"/>
+              </w:rPr>
+              <w:t>Expected</w:t>
+            </w:r>
+            <w:proofErr w:type="gramEnd"/>
+          </w:p>
+        </w:tc>
+        <w:tc>
+          <w:tcPr>
+            <w:tcW w:w="1854" w:type="dxa"/>
+          </w:tcPr>
+          <w:p>
+            <w:pPr>
+              <w:cnfStyle w:val="000000000000" w:firstRow="0" w:lastRow="0" w:firstColumn="0" w:lastColumn="0" w:oddVBand="0" w:evenVBand="0" w:oddHBand="0" w:evenHBand="0" w:firstRowFirstColumn="0" w:firstRowLastColumn="0" w:lastRowFirstColumn="0" w:lastRowLastColumn="0"/>
+              <w:rPr>
+                <w:rFonts w:ascii="Arial" w:hAnsi="Arial" w:cs="Arial"/>
+                <w:sz w:val="20"/>
+                <w:szCs w:val="20"/>
+              </w:rPr>
+            </w:pPr>
+          </w:p>
+        </w:tc>
+      </w:tr>
+      <w:tr>
+        <w:tc>
+          <w:tcPr>
+            <w:cnfStyle w:val="001000000000" w:firstRow="0" w:lastRow="0" w:firstColumn="1" w:lastColumn="0" w:oddVBand="0" w:evenVBand="0" w:oddHBand="0" w:evenHBand="0" w:firstRowFirstColumn="0" w:firstRowLastColumn="0" w:lastRowFirstColumn="0" w:lastRowLastColumn="0"/>
+            <w:tcW w:w="629" w:type="dxa"/>
+          </w:tcPr>
+          <w:p>
+            <w:pPr>
+              <w:rPr>
+                <w:rFonts w:ascii="Arial" w:hAnsi="Arial" w:cs="Arial"/>
+                <w:sz w:val="20"/>
+                <w:szCs w:val="20"/>
+              </w:rPr>
+            </w:pPr>
+            <w:r>
+              <w:rPr>
+                <w:rFonts w:ascii="Arial" w:hAnsi="Arial" w:cs="Arial"/>
+                <w:sz w:val="20"/>
+                <w:szCs w:val="20"/>
+              </w:rPr>
+              <w:t>2</w:t>
+            </w:r>
+          </w:p>
+        </w:tc>
+        <w:tc>
+          <w:tcPr>
+            <w:tcW w:w="2672" w:type="dxa"/>
+          </w:tcPr>
+          <w:p>
+            <w:pPr>
+              <w:cnfStyle w:val="000000000000" w:firstRow="0" w:lastRow="0" w:firstColumn="0" w:lastColumn="0" w:oddVBand="0" w:evenVBand="0" w:oddHBand="0" w:evenHBand="0" w:firstRowFirstColumn="0" w:firstRowLastColumn="0" w:lastRowFirstColumn="0" w:lastRowLastColumn="0"/>
+              <w:rPr>
+                <w:rFonts w:ascii="Arial" w:hAnsi="Arial" w:cs="Arial"/>
+                <w:sz w:val="20"/>
+                <w:szCs w:val="20"/>
+              </w:rPr>
+            </w:pPr>
+            <w:r>
+              <w:rPr>
+                <w:rFonts w:ascii="Arial" w:hAnsi="Arial" w:cs="Arial"/>
+                <w:sz w:val="20"/>
+                <w:szCs w:val="20"/>
+              </w:rPr>
+              <w:t xml:space="preserve">Changing all objects into a </w:t>
+            </w:r>
+            <w:r>
+              <w:rPr>
+                <w:rFonts w:ascii="Arial" w:hAnsi="Arial" w:cs="Arial"/>
+                <w:sz w:val="20"/>
+                <w:szCs w:val="20"/>
+              </w:rPr>
+              <w:t>capsule</w:t>
+            </w:r>
+            <w:r>
+              <w:rPr>
+                <w:rFonts w:ascii="Arial" w:hAnsi="Arial" w:cs="Arial"/>
+                <w:sz w:val="20"/>
+                <w:szCs w:val="20"/>
+              </w:rPr>
+              <w:t xml:space="preserve"> mesh type</w:t>
+            </w:r>
+          </w:p>
+        </w:tc>
+        <w:tc>
+          <w:tcPr>
+            <w:tcW w:w="1761" w:type="dxa"/>
+          </w:tcPr>
+          <w:p>
+            <w:pPr>
+              <w:cnfStyle w:val="000000000000" w:firstRow="0" w:lastRow="0" w:firstColumn="0" w:lastColumn="0" w:oddVBand="0" w:evenVBand="0" w:oddHBand="0" w:evenHBand="0" w:firstRowFirstColumn="0" w:firstRowLastColumn="0" w:lastRowFirstColumn="0" w:lastRowLastColumn="0"/>
+              <w:rPr>
+                <w:rFonts w:ascii="Arial" w:hAnsi="Arial" w:cs="Arial"/>
+                <w:sz w:val="20"/>
+                <w:szCs w:val="20"/>
+              </w:rPr>
+            </w:pPr>
+            <w:r>
+              <w:rPr>
+                <w:rFonts w:ascii="Arial" w:hAnsi="Arial" w:cs="Arial"/>
+                <w:sz w:val="20"/>
+                <w:szCs w:val="20"/>
+              </w:rPr>
+              <w:t xml:space="preserve">Test to check that the </w:t>
+            </w:r>
+            <w:r>
+              <w:rPr>
+                <w:rFonts w:ascii="Arial" w:hAnsi="Arial" w:cs="Arial"/>
+                <w:sz w:val="20"/>
+                <w:szCs w:val="20"/>
+              </w:rPr>
+              <w:t>capsule</w:t>
+            </w:r>
+            <w:r>
+              <w:rPr>
+                <w:rFonts w:ascii="Arial" w:hAnsi="Arial" w:cs="Arial"/>
+                <w:sz w:val="20"/>
+                <w:szCs w:val="20"/>
+              </w:rPr>
+              <w:t xml:space="preserve"> </w:t>
+            </w:r>
+            <w:proofErr w:type="spellStart"/>
+            <w:r>
+              <w:rPr>
+                <w:rFonts w:ascii="Arial" w:hAnsi="Arial" w:cs="Arial"/>
+                <w:sz w:val="20"/>
+                <w:szCs w:val="20"/>
+              </w:rPr>
+              <w:t>radiobutton</w:t>
+            </w:r>
+            <w:proofErr w:type="spellEnd"/>
+            <w:r>
+              <w:rPr>
+                <w:rFonts w:ascii="Arial" w:hAnsi="Arial" w:cs="Arial"/>
+                <w:sz w:val="20"/>
+                <w:szCs w:val="20"/>
+              </w:rPr>
+              <w:t xml:space="preserve"> and relevant code appropriately change mesh</w:t>
+            </w:r>
+          </w:p>
+        </w:tc>
+        <w:tc>
+          <w:tcPr>
+            <w:tcW w:w="1810" w:type="dxa"/>
+          </w:tcPr>
+          <w:p>
+            <w:pPr>
+              <w:cnfStyle w:val="000000000000" w:firstRow="0" w:lastRow="0" w:firstColumn="0" w:lastColumn="0" w:oddVBand="0" w:evenVBand="0" w:oddHBand="0" w:evenHBand="0" w:firstRowFirstColumn="0" w:firstRowLastColumn="0" w:lastRowFirstColumn="0" w:lastRowLastColumn="0"/>
+              <w:rPr>
+                <w:rFonts w:ascii="Arial" w:hAnsi="Arial" w:cs="Arial"/>
+                <w:sz w:val="20"/>
+                <w:szCs w:val="20"/>
+              </w:rPr>
+            </w:pPr>
+            <w:r>
+              <w:rPr>
+                <w:rFonts w:ascii="Arial" w:hAnsi="Arial" w:cs="Arial"/>
+                <w:sz w:val="20"/>
+                <w:szCs w:val="20"/>
+              </w:rPr>
+              <w:t xml:space="preserve">All object’ mesh type should change into a </w:t>
+            </w:r>
+            <w:r>
+              <w:rPr>
+                <w:rFonts w:ascii="Arial" w:hAnsi="Arial" w:cs="Arial"/>
+                <w:sz w:val="20"/>
+                <w:szCs w:val="20"/>
+              </w:rPr>
+              <w:t>capsule</w:t>
+            </w:r>
+            <w:r>
+              <w:rPr>
+                <w:rFonts w:ascii="Arial" w:hAnsi="Arial" w:cs="Arial"/>
+                <w:sz w:val="20"/>
+                <w:szCs w:val="20"/>
+              </w:rPr>
+              <w:t xml:space="preserve"> when the button is selected</w:t>
+            </w:r>
+          </w:p>
+        </w:tc>
+        <w:tc>
+          <w:tcPr>
+            <w:tcW w:w="1730" w:type="dxa"/>
+          </w:tcPr>
+          <w:p>
+            <w:pPr>
+              <w:cnfStyle w:val="000000000000" w:firstRow="0" w:lastRow="0" w:firstColumn="0" w:lastColumn="0" w:oddVBand="0" w:evenVBand="0" w:oddHBand="0" w:evenHBand="0" w:firstRowFirstColumn="0" w:firstRowLastColumn="0" w:lastRowFirstColumn="0" w:lastRowLastColumn="0"/>
+              <w:rPr>
+                <w:rFonts w:ascii="Arial" w:hAnsi="Arial" w:cs="Arial"/>
+                <w:sz w:val="20"/>
+                <w:szCs w:val="20"/>
+              </w:rPr>
+            </w:pPr>
+            <w:r>
+              <w:rPr>
+                <w:rFonts w:ascii="Arial" w:hAnsi="Arial" w:cs="Arial"/>
+                <w:sz w:val="20"/>
+                <w:szCs w:val="20"/>
+              </w:rPr>
+              <w:t xml:space="preserve">As </w:t>
+            </w:r>
+            <w:proofErr w:type="gramStart"/>
+            <w:r>
+              <w:rPr>
+                <w:rFonts w:ascii="Arial" w:hAnsi="Arial" w:cs="Arial"/>
+                <w:sz w:val="20"/>
+                <w:szCs w:val="20"/>
+              </w:rPr>
+              <w:t>Expected</w:t>
+            </w:r>
+            <w:proofErr w:type="gramEnd"/>
+          </w:p>
+        </w:tc>
+        <w:tc>
+          <w:tcPr>
+            <w:tcW w:w="1854" w:type="dxa"/>
+          </w:tcPr>
+          <w:p>
+            <w:pPr>
+              <w:cnfStyle w:val="000000000000" w:firstRow="0" w:lastRow="0" w:firstColumn="0" w:lastColumn="0" w:oddVBand="0" w:evenVBand="0" w:oddHBand="0" w:evenHBand="0" w:firstRowFirstColumn="0" w:firstRowLastColumn="0" w:lastRowFirstColumn="0" w:lastRowLastColumn="0"/>
+              <w:rPr>
+                <w:rFonts w:ascii="Arial" w:hAnsi="Arial" w:cs="Arial"/>
+                <w:sz w:val="20"/>
+                <w:szCs w:val="20"/>
+              </w:rPr>
+            </w:pPr>
+          </w:p>
+        </w:tc>
+      </w:tr>
+      <w:tr>
+        <w:tc>
+          <w:tcPr>
+            <w:cnfStyle w:val="001000000000" w:firstRow="0" w:lastRow="0" w:firstColumn="1" w:lastColumn="0" w:oddVBand="0" w:evenVBand="0" w:oddHBand="0" w:evenHBand="0" w:firstRowFirstColumn="0" w:firstRowLastColumn="0" w:lastRowFirstColumn="0" w:lastRowLastColumn="0"/>
+            <w:tcW w:w="629" w:type="dxa"/>
+          </w:tcPr>
+          <w:p>
+            <w:pPr>
+              <w:rPr>
+                <w:rFonts w:ascii="Arial" w:hAnsi="Arial" w:cs="Arial"/>
+                <w:sz w:val="20"/>
+                <w:szCs w:val="20"/>
+              </w:rPr>
+            </w:pPr>
+            <w:r>
+              <w:rPr>
+                <w:rFonts w:ascii="Arial" w:hAnsi="Arial" w:cs="Arial"/>
+                <w:sz w:val="20"/>
+                <w:szCs w:val="20"/>
+              </w:rPr>
+              <w:t>3</w:t>
+            </w:r>
+          </w:p>
+        </w:tc>
+        <w:tc>
+          <w:tcPr>
+            <w:tcW w:w="2672" w:type="dxa"/>
+          </w:tcPr>
+          <w:p>
+            <w:pPr>
+              <w:cnfStyle w:val="000000000000" w:firstRow="0" w:lastRow="0" w:firstColumn="0" w:lastColumn="0" w:oddVBand="0" w:evenVBand="0" w:oddHBand="0" w:evenHBand="0" w:firstRowFirstColumn="0" w:firstRowLastColumn="0" w:lastRowFirstColumn="0" w:lastRowLastColumn="0"/>
+              <w:rPr>
+                <w:rFonts w:ascii="Arial" w:hAnsi="Arial" w:cs="Arial"/>
+                <w:sz w:val="20"/>
+                <w:szCs w:val="20"/>
+              </w:rPr>
+            </w:pPr>
+            <w:r>
+              <w:rPr>
+                <w:rFonts w:ascii="Arial" w:hAnsi="Arial" w:cs="Arial"/>
+                <w:sz w:val="20"/>
+                <w:szCs w:val="20"/>
+              </w:rPr>
+              <w:t xml:space="preserve">Changing all objects into a </w:t>
+            </w:r>
+            <w:r>
+              <w:rPr>
+                <w:rFonts w:ascii="Arial" w:hAnsi="Arial" w:cs="Arial"/>
+                <w:sz w:val="20"/>
+                <w:szCs w:val="20"/>
+              </w:rPr>
+              <w:t>sphere</w:t>
+            </w:r>
+            <w:r>
+              <w:rPr>
+                <w:rFonts w:ascii="Arial" w:hAnsi="Arial" w:cs="Arial"/>
+                <w:sz w:val="20"/>
+                <w:szCs w:val="20"/>
+              </w:rPr>
+              <w:t xml:space="preserve"> mesh type</w:t>
+            </w:r>
+          </w:p>
+        </w:tc>
+        <w:tc>
+          <w:tcPr>
+            <w:tcW w:w="1761" w:type="dxa"/>
+          </w:tcPr>
+          <w:p>
+            <w:pPr>
+              <w:cnfStyle w:val="000000000000" w:firstRow="0" w:lastRow="0" w:firstColumn="0" w:lastColumn="0" w:oddVBand="0" w:evenVBand="0" w:oddHBand="0" w:evenHBand="0" w:firstRowFirstColumn="0" w:firstRowLastColumn="0" w:lastRowFirstColumn="0" w:lastRowLastColumn="0"/>
+              <w:rPr>
+                <w:rFonts w:ascii="Arial" w:hAnsi="Arial" w:cs="Arial"/>
+                <w:sz w:val="20"/>
+                <w:szCs w:val="20"/>
+              </w:rPr>
+            </w:pPr>
+            <w:r>
+              <w:rPr>
+                <w:rFonts w:ascii="Arial" w:hAnsi="Arial" w:cs="Arial"/>
+                <w:sz w:val="20"/>
+                <w:szCs w:val="20"/>
+              </w:rPr>
+              <w:t xml:space="preserve">Test to check that the </w:t>
+            </w:r>
+            <w:r>
+              <w:rPr>
+                <w:rFonts w:ascii="Arial" w:hAnsi="Arial" w:cs="Arial"/>
+                <w:sz w:val="20"/>
+                <w:szCs w:val="20"/>
+              </w:rPr>
+              <w:t>sphere</w:t>
+            </w:r>
+            <w:r>
+              <w:rPr>
+                <w:rFonts w:ascii="Arial" w:hAnsi="Arial" w:cs="Arial"/>
+                <w:sz w:val="20"/>
+                <w:szCs w:val="20"/>
+              </w:rPr>
+              <w:t xml:space="preserve"> </w:t>
+            </w:r>
+            <w:proofErr w:type="spellStart"/>
+            <w:r>
+              <w:rPr>
+                <w:rFonts w:ascii="Arial" w:hAnsi="Arial" w:cs="Arial"/>
+                <w:sz w:val="20"/>
+                <w:szCs w:val="20"/>
+              </w:rPr>
+              <w:t>radiobutton</w:t>
+            </w:r>
+            <w:proofErr w:type="spellEnd"/>
+            <w:r>
+              <w:rPr>
+                <w:rFonts w:ascii="Arial" w:hAnsi="Arial" w:cs="Arial"/>
+                <w:sz w:val="20"/>
+                <w:szCs w:val="20"/>
+              </w:rPr>
+              <w:t xml:space="preserve"> and relevant code appropriately change mesh</w:t>
+            </w:r>
+          </w:p>
+        </w:tc>
+        <w:tc>
+          <w:tcPr>
+            <w:tcW w:w="1810" w:type="dxa"/>
+          </w:tcPr>
+          <w:p>
+            <w:pPr>
+              <w:cnfStyle w:val="000000000000" w:firstRow="0" w:lastRow="0" w:firstColumn="0" w:lastColumn="0" w:oddVBand="0" w:evenVBand="0" w:oddHBand="0" w:evenHBand="0" w:firstRowFirstColumn="0" w:firstRowLastColumn="0" w:lastRowFirstColumn="0" w:lastRowLastColumn="0"/>
+              <w:rPr>
+                <w:rFonts w:ascii="Arial" w:hAnsi="Arial" w:cs="Arial"/>
+                <w:sz w:val="20"/>
+                <w:szCs w:val="20"/>
+              </w:rPr>
+            </w:pPr>
+            <w:r>
+              <w:rPr>
+                <w:rFonts w:ascii="Arial" w:hAnsi="Arial" w:cs="Arial"/>
+                <w:sz w:val="20"/>
+                <w:szCs w:val="20"/>
+              </w:rPr>
+              <w:t xml:space="preserve">All object’ mesh type should change into a </w:t>
+            </w:r>
+            <w:r>
+              <w:rPr>
+                <w:rFonts w:ascii="Arial" w:hAnsi="Arial" w:cs="Arial"/>
+                <w:sz w:val="20"/>
+                <w:szCs w:val="20"/>
+              </w:rPr>
+              <w:t>sphere</w:t>
+            </w:r>
+            <w:r>
+              <w:rPr>
+                <w:rFonts w:ascii="Arial" w:hAnsi="Arial" w:cs="Arial"/>
+                <w:sz w:val="20"/>
+                <w:szCs w:val="20"/>
+              </w:rPr>
+              <w:t xml:space="preserve"> when the button is selected</w:t>
+            </w:r>
+          </w:p>
+        </w:tc>
+        <w:tc>
+          <w:tcPr>
+            <w:tcW w:w="1730" w:type="dxa"/>
+          </w:tcPr>
+          <w:p>
+            <w:pPr>
+              <w:cnfStyle w:val="000000000000" w:firstRow="0" w:lastRow="0" w:firstColumn="0" w:lastColumn="0" w:oddVBand="0" w:evenVBand="0" w:oddHBand="0" w:evenHBand="0" w:firstRowFirstColumn="0" w:firstRowLastColumn="0" w:lastRowFirstColumn="0" w:lastRowLastColumn="0"/>
+              <w:rPr>
+                <w:rFonts w:ascii="Arial" w:hAnsi="Arial" w:cs="Arial"/>
+                <w:sz w:val="20"/>
+                <w:szCs w:val="20"/>
+              </w:rPr>
+            </w:pPr>
+            <w:r>
+              <w:rPr>
+                <w:rFonts w:ascii="Arial" w:hAnsi="Arial" w:cs="Arial"/>
+                <w:sz w:val="20"/>
+                <w:szCs w:val="20"/>
+              </w:rPr>
+              <w:t xml:space="preserve">As </w:t>
+            </w:r>
+            <w:proofErr w:type="gramStart"/>
+            <w:r>
+              <w:rPr>
+                <w:rFonts w:ascii="Arial" w:hAnsi="Arial" w:cs="Arial"/>
+                <w:sz w:val="20"/>
+                <w:szCs w:val="20"/>
+              </w:rPr>
+              <w:t>Expected</w:t>
+            </w:r>
+            <w:proofErr w:type="gramEnd"/>
+          </w:p>
+        </w:tc>
+        <w:tc>
+          <w:tcPr>
+            <w:tcW w:w="1854" w:type="dxa"/>
+          </w:tcPr>
+          <w:p>
+            <w:pPr>
+              <w:cnfStyle w:val="000000000000" w:firstRow="0" w:lastRow="0" w:firstColumn="0" w:lastColumn="0" w:oddVBand="0" w:evenVBand="0" w:oddHBand="0" w:evenHBand="0" w:firstRowFirstColumn="0" w:firstRowLastColumn="0" w:lastRowFirstColumn="0" w:lastRowLastColumn="0"/>
+              <w:rPr>
+                <w:rFonts w:ascii="Arial" w:hAnsi="Arial" w:cs="Arial"/>
+                <w:sz w:val="20"/>
+                <w:szCs w:val="20"/>
+              </w:rPr>
+            </w:pPr>
+          </w:p>
+        </w:tc>
+      </w:tr>
+      <w:tr>
+        <w:tc>
+          <w:tcPr>
+            <w:cnfStyle w:val="001000000000" w:firstRow="0" w:lastRow="0" w:firstColumn="1" w:lastColumn="0" w:oddVBand="0" w:evenVBand="0" w:oddHBand="0" w:evenHBand="0" w:firstRowFirstColumn="0" w:firstRowLastColumn="0" w:lastRowFirstColumn="0" w:lastRowLastColumn="0"/>
+            <w:tcW w:w="629" w:type="dxa"/>
+          </w:tcPr>
+          <w:p>
+            <w:pPr>
+              <w:rPr>
+                <w:rFonts w:ascii="Arial" w:hAnsi="Arial" w:cs="Arial"/>
+                <w:sz w:val="20"/>
+                <w:szCs w:val="20"/>
+              </w:rPr>
+            </w:pPr>
+            <w:r>
+              <w:rPr>
+                <w:rFonts w:ascii="Arial" w:hAnsi="Arial" w:cs="Arial"/>
+                <w:sz w:val="20"/>
+                <w:szCs w:val="20"/>
+              </w:rPr>
+              <w:t>4</w:t>
+            </w:r>
+          </w:p>
+        </w:tc>
+        <w:tc>
+          <w:tcPr>
+            <w:tcW w:w="2672" w:type="dxa"/>
+          </w:tcPr>
+          <w:p>
+            <w:pPr>
+              <w:cnfStyle w:val="000000000000" w:firstRow="0" w:lastRow="0" w:firstColumn="0" w:lastColumn="0" w:oddVBand="0" w:evenVBand="0" w:oddHBand="0" w:evenHBand="0" w:firstRowFirstColumn="0" w:firstRowLastColumn="0" w:lastRowFirstColumn="0" w:lastRowLastColumn="0"/>
+              <w:rPr>
+                <w:rFonts w:ascii="Arial" w:hAnsi="Arial" w:cs="Arial"/>
+                <w:sz w:val="20"/>
+                <w:szCs w:val="20"/>
+              </w:rPr>
+            </w:pPr>
+          </w:p>
+        </w:tc>
+        <w:tc>
+          <w:tcPr>
+            <w:tcW w:w="1761" w:type="dxa"/>
+          </w:tcPr>
+          <w:p>
+            <w:pPr>
+              <w:cnfStyle w:val="000000000000" w:firstRow="0" w:lastRow="0" w:firstColumn="0" w:lastColumn="0" w:oddVBand="0" w:evenVBand="0" w:oddHBand="0" w:evenHBand="0" w:firstRowFirstColumn="0" w:firstRowLastColumn="0" w:lastRowFirstColumn="0" w:lastRowLastColumn="0"/>
+              <w:rPr>
+                <w:rFonts w:ascii="Arial" w:hAnsi="Arial" w:cs="Arial"/>
+                <w:sz w:val="20"/>
+                <w:szCs w:val="20"/>
+              </w:rPr>
+            </w:pPr>
+          </w:p>
+        </w:tc>
+        <w:tc>
+          <w:tcPr>
+            <w:tcW w:w="1810" w:type="dxa"/>
+          </w:tcPr>
+          <w:p>
+            <w:pPr>
+              <w:cnfStyle w:val="000000000000" w:firstRow="0" w:lastRow="0" w:firstColumn="0" w:lastColumn="0" w:oddVBand="0" w:evenVBand="0" w:oddHBand="0" w:evenHBand="0" w:firstRowFirstColumn="0" w:firstRowLastColumn="0" w:lastRowFirstColumn="0" w:lastRowLastColumn="0"/>
+              <w:rPr>
+                <w:rFonts w:ascii="Arial" w:hAnsi="Arial" w:cs="Arial"/>
+                <w:sz w:val="20"/>
+                <w:szCs w:val="20"/>
+              </w:rPr>
+            </w:pPr>
+          </w:p>
+        </w:tc>
+        <w:tc>
+          <w:tcPr>
+            <w:tcW w:w="1730" w:type="dxa"/>
+          </w:tcPr>
+          <w:p>
+            <w:pPr>
+              <w:cnfStyle w:val="000000000000" w:firstRow="0" w:lastRow="0" w:firstColumn="0" w:lastColumn="0" w:oddVBand="0" w:evenVBand="0" w:oddHBand="0" w:evenHBand="0" w:firstRowFirstColumn="0" w:firstRowLastColumn="0" w:lastRowFirstColumn="0" w:lastRowLastColumn="0"/>
+              <w:rPr>
+                <w:rFonts w:ascii="Arial" w:hAnsi="Arial" w:cs="Arial"/>
+                <w:sz w:val="20"/>
+                <w:szCs w:val="20"/>
+              </w:rPr>
+            </w:pPr>
+          </w:p>
+        </w:tc>
+        <w:tc>
+          <w:tcPr>
+            <w:tcW w:w="1854" w:type="dxa"/>
+          </w:tcPr>
+          <w:p>
+            <w:pPr>
+              <w:cnfStyle w:val="000000000000" w:firstRow="0" w:lastRow="0" w:firstColumn="0" w:lastColumn="0" w:oddVBand="0" w:evenVBand="0" w:oddHBand="0" w:evenHBand="0" w:firstRowFirstColumn="0" w:firstRowLastColumn="0" w:lastRowFirstColumn="0" w:lastRowLastColumn="0"/>
+              <w:rPr>
+                <w:rFonts w:ascii="Arial" w:hAnsi="Arial" w:cs="Arial"/>
+                <w:sz w:val="20"/>
+                <w:szCs w:val="20"/>
+              </w:rPr>
+            </w:pPr>
+          </w:p>
+        </w:tc>
+      </w:tr>
+      <w:tr>
+        <w:tc>
+          <w:tcPr>
+            <w:cnfStyle w:val="001000000000" w:firstRow="0" w:lastRow="0" w:firstColumn="1" w:lastColumn="0" w:oddVBand="0" w:evenVBand="0" w:oddHBand="0" w:evenHBand="0" w:firstRowFirstColumn="0" w:firstRowLastColumn="0" w:lastRowFirstColumn="0" w:lastRowLastColumn="0"/>
+            <w:tcW w:w="629" w:type="dxa"/>
+          </w:tcPr>
+          <w:p>
+            <w:pPr>
+              <w:rPr>
+                <w:rFonts w:ascii="Arial" w:hAnsi="Arial" w:cs="Arial"/>
+                <w:sz w:val="20"/>
+                <w:szCs w:val="20"/>
+              </w:rPr>
+            </w:pPr>
+            <w:r>
+              <w:rPr>
+                <w:rFonts w:ascii="Arial" w:hAnsi="Arial" w:cs="Arial"/>
+                <w:sz w:val="20"/>
+                <w:szCs w:val="20"/>
+              </w:rPr>
+              <w:t>5</w:t>
+            </w:r>
+          </w:p>
+        </w:tc>
+        <w:tc>
+          <w:tcPr>
+            <w:tcW w:w="2672" w:type="dxa"/>
+          </w:tcPr>
+          <w:p>
+            <w:pPr>
+              <w:cnfStyle w:val="000000000000" w:firstRow="0" w:lastRow="0" w:firstColumn="0" w:lastColumn="0" w:oddVBand="0" w:evenVBand="0" w:oddHBand="0" w:evenHBand="0" w:firstRowFirstColumn="0" w:firstRowLastColumn="0" w:lastRowFirstColumn="0" w:lastRowLastColumn="0"/>
+              <w:rPr>
+                <w:rFonts w:ascii="Arial" w:hAnsi="Arial" w:cs="Arial"/>
+                <w:sz w:val="20"/>
+                <w:szCs w:val="20"/>
+              </w:rPr>
+            </w:pPr>
+          </w:p>
+        </w:tc>
+        <w:tc>
+          <w:tcPr>
+            <w:tcW w:w="1761" w:type="dxa"/>
+          </w:tcPr>
+          <w:p>
+            <w:pPr>
+              <w:cnfStyle w:val="000000000000" w:firstRow="0" w:lastRow="0" w:firstColumn="0" w:lastColumn="0" w:oddVBand="0" w:evenVBand="0" w:oddHBand="0" w:evenHBand="0" w:firstRowFirstColumn="0" w:firstRowLastColumn="0" w:lastRowFirstColumn="0" w:lastRowLastColumn="0"/>
+              <w:rPr>
+                <w:rFonts w:ascii="Arial" w:hAnsi="Arial" w:cs="Arial"/>
+                <w:sz w:val="20"/>
+                <w:szCs w:val="20"/>
+              </w:rPr>
+            </w:pPr>
+          </w:p>
+        </w:tc>
+        <w:tc>
+          <w:tcPr>
+            <w:tcW w:w="1810" w:type="dxa"/>
+          </w:tcPr>
+          <w:p>
+            <w:pPr>
+              <w:cnfStyle w:val="000000000000" w:firstRow="0" w:lastRow="0" w:firstColumn="0" w:lastColumn="0" w:oddVBand="0" w:evenVBand="0" w:oddHBand="0" w:evenHBand="0" w:firstRowFirstColumn="0" w:firstRowLastColumn="0" w:lastRowFirstColumn="0" w:lastRowLastColumn="0"/>
+              <w:rPr>
+                <w:rFonts w:ascii="Arial" w:hAnsi="Arial" w:cs="Arial"/>
+                <w:sz w:val="20"/>
+                <w:szCs w:val="20"/>
+              </w:rPr>
+            </w:pPr>
+          </w:p>
+        </w:tc>
+        <w:tc>
+          <w:tcPr>
+            <w:tcW w:w="1730" w:type="dxa"/>
+          </w:tcPr>
+          <w:p>
+            <w:pPr>
+              <w:cnfStyle w:val="000000000000" w:firstRow="0" w:lastRow="0" w:firstColumn="0" w:lastColumn="0" w:oddVBand="0" w:evenVBand="0" w:oddHBand="0" w:evenHBand="0" w:firstRowFirstColumn="0" w:firstRowLastColumn="0" w:lastRowFirstColumn="0" w:lastRowLastColumn="0"/>
+              <w:rPr>
+                <w:rFonts w:ascii="Arial" w:hAnsi="Arial" w:cs="Arial"/>
+                <w:sz w:val="20"/>
+                <w:szCs w:val="20"/>
+              </w:rPr>
+            </w:pPr>
+          </w:p>
+        </w:tc>
+        <w:tc>
+          <w:tcPr>
+            <w:tcW w:w="1854" w:type="dxa"/>
+          </w:tcPr>
+          <w:p>
+            <w:pPr>
+              <w:cnfStyle w:val="000000000000" w:firstRow="0" w:lastRow="0" w:firstColumn="0" w:lastColumn="0" w:oddVBand="0" w:evenVBand="0" w:oddHBand="0" w:evenHBand="0" w:firstRowFirstColumn="0" w:firstRowLastColumn="0" w:lastRowFirstColumn="0" w:lastRowLastColumn="0"/>
+              <w:rPr>
+                <w:rFonts w:ascii="Arial" w:hAnsi="Arial" w:cs="Arial"/>
+                <w:sz w:val="20"/>
+                <w:szCs w:val="20"/>
+              </w:rPr>
+            </w:pPr>
+          </w:p>
+        </w:tc>
+      </w:tr>
+      <w:tr>
+        <w:tc>
+          <w:tcPr>
+            <w:cnfStyle w:val="001000000000" w:firstRow="0" w:lastRow="0" w:firstColumn="1" w:lastColumn="0" w:oddVBand="0" w:evenVBand="0" w:oddHBand="0" w:evenHBand="0" w:firstRowFirstColumn="0" w:firstRowLastColumn="0" w:lastRowFirstColumn="0" w:lastRowLastColumn="0"/>
+            <w:tcW w:w="629" w:type="dxa"/>
+          </w:tcPr>
+          <w:p>
+            <w:pPr>
+              <w:rPr>
+                <w:rFonts w:ascii="Arial" w:hAnsi="Arial" w:cs="Arial"/>
+                <w:sz w:val="20"/>
+                <w:szCs w:val="20"/>
+              </w:rPr>
+            </w:pPr>
+            <w:r>
+              <w:rPr>
+                <w:rFonts w:ascii="Arial" w:hAnsi="Arial" w:cs="Arial"/>
+                <w:sz w:val="20"/>
+                <w:szCs w:val="20"/>
+              </w:rPr>
+              <w:t>6</w:t>
+            </w:r>
+          </w:p>
+        </w:tc>
+        <w:tc>
+          <w:tcPr>
+            <w:tcW w:w="2672" w:type="dxa"/>
+          </w:tcPr>
+          <w:p>
+            <w:pPr>
+              <w:cnfStyle w:val="000000000000" w:firstRow="0" w:lastRow="0" w:firstColumn="0" w:lastColumn="0" w:oddVBand="0" w:evenVBand="0" w:oddHBand="0" w:evenHBand="0" w:firstRowFirstColumn="0" w:firstRowLastColumn="0" w:lastRowFirstColumn="0" w:lastRowLastColumn="0"/>
+              <w:rPr>
+                <w:rFonts w:ascii="Arial" w:hAnsi="Arial" w:cs="Arial"/>
+                <w:sz w:val="20"/>
+                <w:szCs w:val="20"/>
+              </w:rPr>
+            </w:pPr>
+          </w:p>
+        </w:tc>
+        <w:tc>
+          <w:tcPr>
+            <w:tcW w:w="1761" w:type="dxa"/>
+          </w:tcPr>
+          <w:p>
+            <w:pPr>
+              <w:cnfStyle w:val="000000000000" w:firstRow="0" w:lastRow="0" w:firstColumn="0" w:lastColumn="0" w:oddVBand="0" w:evenVBand="0" w:oddHBand="0" w:evenHBand="0" w:firstRowFirstColumn="0" w:firstRowLastColumn="0" w:lastRowFirstColumn="0" w:lastRowLastColumn="0"/>
+              <w:rPr>
+                <w:rFonts w:ascii="Arial" w:hAnsi="Arial" w:cs="Arial"/>
+                <w:sz w:val="20"/>
+                <w:szCs w:val="20"/>
+              </w:rPr>
+            </w:pPr>
+          </w:p>
+        </w:tc>
+        <w:tc>
+          <w:tcPr>
+            <w:tcW w:w="1810" w:type="dxa"/>
+          </w:tcPr>
+          <w:p>
+            <w:pPr>
+              <w:cnfStyle w:val="000000000000" w:firstRow="0" w:lastRow="0" w:firstColumn="0" w:lastColumn="0" w:oddVBand="0" w:evenVBand="0" w:oddHBand="0" w:evenHBand="0" w:firstRowFirstColumn="0" w:firstRowLastColumn="0" w:lastRowFirstColumn="0" w:lastRowLastColumn="0"/>
+              <w:rPr>
+                <w:rFonts w:ascii="Arial" w:hAnsi="Arial" w:cs="Arial"/>
+                <w:sz w:val="20"/>
+                <w:szCs w:val="20"/>
+              </w:rPr>
+            </w:pPr>
+          </w:p>
+        </w:tc>
+        <w:tc>
+          <w:tcPr>
+            <w:tcW w:w="1730" w:type="dxa"/>
+          </w:tcPr>
+          <w:p>
+            <w:pPr>
+              <w:cnfStyle w:val="000000000000" w:firstRow="0" w:lastRow="0" w:firstColumn="0" w:lastColumn="0" w:oddVBand="0" w:evenVBand="0" w:oddHBand="0" w:evenHBand="0" w:firstRowFirstColumn="0" w:firstRowLastColumn="0" w:lastRowFirstColumn="0" w:lastRowLastColumn="0"/>
+              <w:rPr>
+                <w:rFonts w:ascii="Arial" w:hAnsi="Arial" w:cs="Arial"/>
+                <w:sz w:val="20"/>
+                <w:szCs w:val="20"/>
+              </w:rPr>
+            </w:pPr>
+          </w:p>
+        </w:tc>
+        <w:tc>
+          <w:tcPr>
+            <w:tcW w:w="1854" w:type="dxa"/>
+          </w:tcPr>
+          <w:p>
+            <w:pPr>
+              <w:cnfStyle w:val="000000000000" w:firstRow="0" w:lastRow="0" w:firstColumn="0" w:lastColumn="0" w:oddVBand="0" w:evenVBand="0" w:oddHBand="0" w:evenHBand="0" w:firstRowFirstColumn="0" w:firstRowLastColumn="0" w:lastRowFirstColumn="0" w:lastRowLastColumn="0"/>
+              <w:rPr>
+                <w:rFonts w:ascii="Arial" w:hAnsi="Arial" w:cs="Arial"/>
+                <w:sz w:val="20"/>
+                <w:szCs w:val="20"/>
+              </w:rPr>
+            </w:pPr>
+          </w:p>
+        </w:tc>
+      </w:tr>
+      <w:tr>
+        <w:tc>
+          <w:tcPr>
+            <w:cnfStyle w:val="001000000000" w:firstRow="0" w:lastRow="0" w:firstColumn="1" w:lastColumn="0" w:oddVBand="0" w:evenVBand="0" w:oddHBand="0" w:evenHBand="0" w:firstRowFirstColumn="0" w:firstRowLastColumn="0" w:lastRowFirstColumn="0" w:lastRowLastColumn="0"/>
+            <w:tcW w:w="629" w:type="dxa"/>
+          </w:tcPr>
+          <w:p>
+            <w:pPr>
+              <w:rPr>
+                <w:rFonts w:ascii="Arial" w:hAnsi="Arial" w:cs="Arial"/>
+                <w:sz w:val="20"/>
+                <w:szCs w:val="20"/>
+              </w:rPr>
+            </w:pPr>
+            <w:r>
+              <w:rPr>
+                <w:rFonts w:ascii="Arial" w:hAnsi="Arial" w:cs="Arial"/>
+                <w:sz w:val="20"/>
+                <w:szCs w:val="20"/>
+              </w:rPr>
+              <w:t>7</w:t>
+            </w:r>
+          </w:p>
+        </w:tc>
+        <w:tc>
+          <w:tcPr>
+            <w:tcW w:w="2672" w:type="dxa"/>
+          </w:tcPr>
+          <w:p>
+            <w:pPr>
+              <w:cnfStyle w:val="000000000000" w:firstRow="0" w:lastRow="0" w:firstColumn="0" w:lastColumn="0" w:oddVBand="0" w:evenVBand="0" w:oddHBand="0" w:evenHBand="0" w:firstRowFirstColumn="0" w:firstRowLastColumn="0" w:lastRowFirstColumn="0" w:lastRowLastColumn="0"/>
+              <w:rPr>
+                <w:rFonts w:ascii="Arial" w:hAnsi="Arial" w:cs="Arial"/>
+                <w:sz w:val="20"/>
+                <w:szCs w:val="20"/>
+              </w:rPr>
+            </w:pPr>
+          </w:p>
+        </w:tc>
+        <w:tc>
+          <w:tcPr>
+            <w:tcW w:w="1761" w:type="dxa"/>
+          </w:tcPr>
+          <w:p>
+            <w:pPr>
+              <w:cnfStyle w:val="000000000000" w:firstRow="0" w:lastRow="0" w:firstColumn="0" w:lastColumn="0" w:oddVBand="0" w:evenVBand="0" w:oddHBand="0" w:evenHBand="0" w:firstRowFirstColumn="0" w:firstRowLastColumn="0" w:lastRowFirstColumn="0" w:lastRowLastColumn="0"/>
+              <w:rPr>
+                <w:rFonts w:ascii="Arial" w:hAnsi="Arial" w:cs="Arial"/>
+                <w:sz w:val="20"/>
+                <w:szCs w:val="20"/>
+              </w:rPr>
+            </w:pPr>
+          </w:p>
+        </w:tc>
+        <w:tc>
+          <w:tcPr>
+            <w:tcW w:w="1810" w:type="dxa"/>
+          </w:tcPr>
+          <w:p>
+            <w:pPr>
+              <w:cnfStyle w:val="000000000000" w:firstRow="0" w:lastRow="0" w:firstColumn="0" w:lastColumn="0" w:oddVBand="0" w:evenVBand="0" w:oddHBand="0" w:evenHBand="0" w:firstRowFirstColumn="0" w:firstRowLastColumn="0" w:lastRowFirstColumn="0" w:lastRowLastColumn="0"/>
+              <w:rPr>
+                <w:rFonts w:ascii="Arial" w:hAnsi="Arial" w:cs="Arial"/>
+                <w:sz w:val="20"/>
+                <w:szCs w:val="20"/>
+              </w:rPr>
+            </w:pPr>
+          </w:p>
+        </w:tc>
+        <w:tc>
+          <w:tcPr>
+            <w:tcW w:w="1730" w:type="dxa"/>
+          </w:tcPr>
+          <w:p>
+            <w:pPr>
+              <w:cnfStyle w:val="000000000000" w:firstRow="0" w:lastRow="0" w:firstColumn="0" w:lastColumn="0" w:oddVBand="0" w:evenVBand="0" w:oddHBand="0" w:evenHBand="0" w:firstRowFirstColumn="0" w:firstRowLastColumn="0" w:lastRowFirstColumn="0" w:lastRowLastColumn="0"/>
+              <w:rPr>
+                <w:rFonts w:ascii="Arial" w:hAnsi="Arial" w:cs="Arial"/>
+                <w:sz w:val="20"/>
+                <w:szCs w:val="20"/>
+              </w:rPr>
+            </w:pPr>
+          </w:p>
+        </w:tc>
+        <w:tc>
+          <w:tcPr>
+            <w:tcW w:w="1854" w:type="dxa"/>
+          </w:tcPr>
+          <w:p>
+            <w:pPr>
+              <w:cnfStyle w:val="000000000000" w:firstRow="0" w:lastRow="0" w:firstColumn="0" w:lastColumn="0" w:oddVBand="0" w:evenVBand="0" w:oddHBand="0" w:evenHBand="0" w:firstRowFirstColumn="0" w:firstRowLastColumn="0" w:lastRowFirstColumn="0" w:lastRowLastColumn="0"/>
+              <w:rPr>
+                <w:rFonts w:ascii="Arial" w:hAnsi="Arial" w:cs="Arial"/>
+                <w:sz w:val="20"/>
+                <w:szCs w:val="20"/>
+              </w:rPr>
+            </w:pPr>
+          </w:p>
+        </w:tc>
+      </w:tr>
+      <w:tr>
+        <w:tc>
+          <w:tcPr>
+            <w:cnfStyle w:val="001000000000" w:firstRow="0" w:lastRow="0" w:firstColumn="1" w:lastColumn="0" w:oddVBand="0" w:evenVBand="0" w:oddHBand="0" w:evenHBand="0" w:firstRowFirstColumn="0" w:firstRowLastColumn="0" w:lastRowFirstColumn="0" w:lastRowLastColumn="0"/>
+            <w:tcW w:w="629" w:type="dxa"/>
+          </w:tcPr>
+          <w:p>
+            <w:pPr>
+              <w:rPr>
+                <w:rFonts w:ascii="Arial" w:hAnsi="Arial" w:cs="Arial"/>
+                <w:sz w:val="20"/>
+                <w:szCs w:val="20"/>
+              </w:rPr>
+            </w:pPr>
+            <w:r>
+              <w:rPr>
+                <w:rFonts w:ascii="Arial" w:hAnsi="Arial" w:cs="Arial"/>
+                <w:sz w:val="20"/>
+                <w:szCs w:val="20"/>
+              </w:rPr>
+              <w:t>8</w:t>
+            </w:r>
+          </w:p>
+        </w:tc>
+        <w:tc>
+          <w:tcPr>
+            <w:tcW w:w="2672" w:type="dxa"/>
+          </w:tcPr>
+          <w:p>
+            <w:pPr>
+              <w:cnfStyle w:val="000000000000" w:firstRow="0" w:lastRow="0" w:firstColumn="0" w:lastColumn="0" w:oddVBand="0" w:evenVBand="0" w:oddHBand="0" w:evenHBand="0" w:firstRowFirstColumn="0" w:firstRowLastColumn="0" w:lastRowFirstColumn="0" w:lastRowLastColumn="0"/>
+              <w:rPr>
+                <w:rFonts w:ascii="Arial" w:hAnsi="Arial" w:cs="Arial"/>
+                <w:sz w:val="20"/>
+                <w:szCs w:val="20"/>
+              </w:rPr>
+            </w:pPr>
+          </w:p>
+        </w:tc>
+        <w:tc>
+          <w:tcPr>
+            <w:tcW w:w="1761" w:type="dxa"/>
+          </w:tcPr>
+          <w:p>
+            <w:pPr>
+              <w:cnfStyle w:val="000000000000" w:firstRow="0" w:lastRow="0" w:firstColumn="0" w:lastColumn="0" w:oddVBand="0" w:evenVBand="0" w:oddHBand="0" w:evenHBand="0" w:firstRowFirstColumn="0" w:firstRowLastColumn="0" w:lastRowFirstColumn="0" w:lastRowLastColumn="0"/>
+              <w:rPr>
+                <w:rFonts w:ascii="Arial" w:hAnsi="Arial" w:cs="Arial"/>
+                <w:sz w:val="20"/>
+                <w:szCs w:val="20"/>
+              </w:rPr>
+            </w:pPr>
+          </w:p>
+        </w:tc>
+        <w:tc>
+          <w:tcPr>
+            <w:tcW w:w="1810" w:type="dxa"/>
+          </w:tcPr>
+          <w:p>
+            <w:pPr>
+              <w:cnfStyle w:val="000000000000" w:firstRow="0" w:lastRow="0" w:firstColumn="0" w:lastColumn="0" w:oddVBand="0" w:evenVBand="0" w:oddHBand="0" w:evenHBand="0" w:firstRowFirstColumn="0" w:firstRowLastColumn="0" w:lastRowFirstColumn="0" w:lastRowLastColumn="0"/>
+              <w:rPr>
+                <w:rFonts w:ascii="Arial" w:hAnsi="Arial" w:cs="Arial"/>
+                <w:sz w:val="20"/>
+                <w:szCs w:val="20"/>
+              </w:rPr>
+            </w:pPr>
+          </w:p>
+        </w:tc>
+        <w:tc>
+          <w:tcPr>
+            <w:tcW w:w="1730" w:type="dxa"/>
+          </w:tcPr>
+          <w:p>
+            <w:pPr>
+              <w:cnfStyle w:val="000000000000" w:firstRow="0" w:lastRow="0" w:firstColumn="0" w:lastColumn="0" w:oddVBand="0" w:evenVBand="0" w:oddHBand="0" w:evenHBand="0" w:firstRowFirstColumn="0" w:firstRowLastColumn="0" w:lastRowFirstColumn="0" w:lastRowLastColumn="0"/>
+              <w:rPr>
+                <w:rFonts w:ascii="Arial" w:hAnsi="Arial" w:cs="Arial"/>
+                <w:sz w:val="20"/>
+                <w:szCs w:val="20"/>
+              </w:rPr>
+            </w:pPr>
+          </w:p>
+        </w:tc>
+        <w:tc>
+          <w:tcPr>
+            <w:tcW w:w="1854" w:type="dxa"/>
+          </w:tcPr>
+          <w:p>
+            <w:pPr>
+              <w:cnfStyle w:val="000000000000" w:firstRow="0" w:lastRow="0" w:firstColumn="0" w:lastColumn="0" w:oddVBand="0" w:evenVBand="0" w:oddHBand="0" w:evenHBand="0" w:firstRowFirstColumn="0" w:firstRowLastColumn="0" w:lastRowFirstColumn="0" w:lastRowLastColumn="0"/>
+              <w:rPr>
+                <w:rFonts w:ascii="Arial" w:hAnsi="Arial" w:cs="Arial"/>
+                <w:sz w:val="20"/>
+                <w:szCs w:val="20"/>
+              </w:rPr>
+            </w:pPr>
+          </w:p>
+        </w:tc>
+      </w:tr>
+      <w:tr>
+        <w:tc>
+          <w:tcPr>
+            <w:cnfStyle w:val="001000000000" w:firstRow="0" w:lastRow="0" w:firstColumn="1" w:lastColumn="0" w:oddVBand="0" w:evenVBand="0" w:oddHBand="0" w:evenHBand="0" w:firstRowFirstColumn="0" w:firstRowLastColumn="0" w:lastRowFirstColumn="0" w:lastRowLastColumn="0"/>
+            <w:tcW w:w="629" w:type="dxa"/>
+          </w:tcPr>
+          <w:p>
+            <w:pPr>
+              <w:rPr>
+                <w:rFonts w:ascii="Arial" w:hAnsi="Arial" w:cs="Arial"/>
+                <w:sz w:val="20"/>
+                <w:szCs w:val="20"/>
+              </w:rPr>
+            </w:pPr>
+            <w:r>
+              <w:rPr>
+                <w:rFonts w:ascii="Arial" w:hAnsi="Arial" w:cs="Arial"/>
+                <w:sz w:val="20"/>
+                <w:szCs w:val="20"/>
+              </w:rPr>
+              <w:t>9</w:t>
+            </w:r>
+          </w:p>
+        </w:tc>
+        <w:tc>
+          <w:tcPr>
+            <w:tcW w:w="2672" w:type="dxa"/>
+          </w:tcPr>
+          <w:p>
+            <w:pPr>
+              <w:cnfStyle w:val="000000000000" w:firstRow="0" w:lastRow="0" w:firstColumn="0" w:lastColumn="0" w:oddVBand="0" w:evenVBand="0" w:oddHBand="0" w:evenHBand="0" w:firstRowFirstColumn="0" w:firstRowLastColumn="0" w:lastRowFirstColumn="0" w:lastRowLastColumn="0"/>
+              <w:rPr>
+                <w:rFonts w:ascii="Arial" w:hAnsi="Arial" w:cs="Arial"/>
+                <w:sz w:val="20"/>
+                <w:szCs w:val="20"/>
+              </w:rPr>
+            </w:pPr>
+          </w:p>
+        </w:tc>
+        <w:tc>
+          <w:tcPr>
+            <w:tcW w:w="1761" w:type="dxa"/>
+          </w:tcPr>
+          <w:p>
+            <w:pPr>
+              <w:cnfStyle w:val="000000000000" w:firstRow="0" w:lastRow="0" w:firstColumn="0" w:lastColumn="0" w:oddVBand="0" w:evenVBand="0" w:oddHBand="0" w:evenHBand="0" w:firstRowFirstColumn="0" w:firstRowLastColumn="0" w:lastRowFirstColumn="0" w:lastRowLastColumn="0"/>
+              <w:rPr>
+                <w:rFonts w:ascii="Arial" w:hAnsi="Arial" w:cs="Arial"/>
+                <w:sz w:val="20"/>
+                <w:szCs w:val="20"/>
+              </w:rPr>
+            </w:pPr>
+          </w:p>
+        </w:tc>
+        <w:tc>
+          <w:tcPr>
+            <w:tcW w:w="1810" w:type="dxa"/>
+          </w:tcPr>
+          <w:p>
+            <w:pPr>
+              <w:cnfStyle w:val="000000000000" w:firstRow="0" w:lastRow="0" w:firstColumn="0" w:lastColumn="0" w:oddVBand="0" w:evenVBand="0" w:oddHBand="0" w:evenHBand="0" w:firstRowFirstColumn="0" w:firstRowLastColumn="0" w:lastRowFirstColumn="0" w:lastRowLastColumn="0"/>
+              <w:rPr>
+                <w:rFonts w:ascii="Arial" w:hAnsi="Arial" w:cs="Arial"/>
+                <w:sz w:val="20"/>
+                <w:szCs w:val="20"/>
+              </w:rPr>
+            </w:pPr>
+          </w:p>
+        </w:tc>
+        <w:tc>
+          <w:tcPr>
+            <w:tcW w:w="1730" w:type="dxa"/>
+          </w:tcPr>
+          <w:p>
+            <w:pPr>
+              <w:cnfStyle w:val="000000000000" w:firstRow="0" w:lastRow="0" w:firstColumn="0" w:lastColumn="0" w:oddVBand="0" w:evenVBand="0" w:oddHBand="0" w:evenHBand="0" w:firstRowFirstColumn="0" w:firstRowLastColumn="0" w:lastRowFirstColumn="0" w:lastRowLastColumn="0"/>
+              <w:rPr>
+                <w:rFonts w:ascii="Arial" w:hAnsi="Arial" w:cs="Arial"/>
+                <w:sz w:val="20"/>
+                <w:szCs w:val="20"/>
+              </w:rPr>
+            </w:pPr>
+          </w:p>
+        </w:tc>
+        <w:tc>
+          <w:tcPr>
+            <w:tcW w:w="1854" w:type="dxa"/>
+          </w:tcPr>
+          <w:p>
+            <w:pPr>
+              <w:cnfStyle w:val="000000000000" w:firstRow="0" w:lastRow="0" w:firstColumn="0" w:lastColumn="0" w:oddVBand="0" w:evenVBand="0" w:oddHBand="0" w:evenHBand="0" w:firstRowFirstColumn="0" w:firstRowLastColumn="0" w:lastRowFirstColumn="0" w:lastRowLastColumn="0"/>
+              <w:rPr>
+                <w:rFonts w:ascii="Arial" w:hAnsi="Arial" w:cs="Arial"/>
+                <w:sz w:val="20"/>
+                <w:szCs w:val="20"/>
+              </w:rPr>
+            </w:pPr>
+          </w:p>
+        </w:tc>
+      </w:tr>
+      <w:tr>
+        <w:tc>
+          <w:tcPr>
+            <w:cnfStyle w:val="001000000000" w:firstRow="0" w:lastRow="0" w:firstColumn="1" w:lastColumn="0" w:oddVBand="0" w:evenVBand="0" w:oddHBand="0" w:evenHBand="0" w:firstRowFirstColumn="0" w:firstRowLastColumn="0" w:lastRowFirstColumn="0" w:lastRowLastColumn="0"/>
+            <w:tcW w:w="629" w:type="dxa"/>
+          </w:tcPr>
+          <w:p>
+            <w:pPr>
+              <w:rPr>
+                <w:rFonts w:ascii="Arial" w:hAnsi="Arial" w:cs="Arial"/>
+                <w:sz w:val="20"/>
+                <w:szCs w:val="20"/>
+              </w:rPr>
+            </w:pPr>
+            <w:r>
+              <w:rPr>
+                <w:rFonts w:ascii="Arial" w:hAnsi="Arial" w:cs="Arial"/>
+                <w:sz w:val="20"/>
+                <w:szCs w:val="20"/>
+              </w:rPr>
+              <w:t>10</w:t>
+            </w:r>
+          </w:p>
+        </w:tc>
+        <w:tc>
+          <w:tcPr>
+            <w:tcW w:w="2672" w:type="dxa"/>
+          </w:tcPr>
+          <w:p>
+            <w:pPr>
+              <w:cnfStyle w:val="000000000000" w:firstRow="0" w:lastRow="0" w:firstColumn="0" w:lastColumn="0" w:oddVBand="0" w:evenVBand="0" w:oddHBand="0" w:evenHBand="0" w:firstRowFirstColumn="0" w:firstRowLastColumn="0" w:lastRowFirstColumn="0" w:lastRowLastColumn="0"/>
+              <w:rPr>
+                <w:rFonts w:ascii="Arial" w:hAnsi="Arial" w:cs="Arial"/>
+                <w:sz w:val="20"/>
+                <w:szCs w:val="20"/>
+              </w:rPr>
+            </w:pPr>
+          </w:p>
+        </w:tc>
+        <w:tc>
+          <w:tcPr>
+            <w:tcW w:w="1761" w:type="dxa"/>
+          </w:tcPr>
+          <w:p>
+            <w:pPr>
+              <w:cnfStyle w:val="000000000000" w:firstRow="0" w:lastRow="0" w:firstColumn="0" w:lastColumn="0" w:oddVBand="0" w:evenVBand="0" w:oddHBand="0" w:evenHBand="0" w:firstRowFirstColumn="0" w:firstRowLastColumn="0" w:lastRowFirstColumn="0" w:lastRowLastColumn="0"/>
+              <w:rPr>
+                <w:rFonts w:ascii="Arial" w:hAnsi="Arial" w:cs="Arial"/>
+                <w:sz w:val="20"/>
+                <w:szCs w:val="20"/>
+              </w:rPr>
+            </w:pPr>
+          </w:p>
+        </w:tc>
+        <w:tc>
+          <w:tcPr>
+            <w:tcW w:w="1810" w:type="dxa"/>
+          </w:tcPr>
+          <w:p>
+            <w:pPr>
+              <w:cnfStyle w:val="000000000000" w:firstRow="0" w:lastRow="0" w:firstColumn="0" w:lastColumn="0" w:oddVBand="0" w:evenVBand="0" w:oddHBand="0" w:evenHBand="0" w:firstRowFirstColumn="0" w:firstRowLastColumn="0" w:lastRowFirstColumn="0" w:lastRowLastColumn="0"/>
+              <w:rPr>
+                <w:rFonts w:ascii="Arial" w:hAnsi="Arial" w:cs="Arial"/>
+                <w:sz w:val="20"/>
+                <w:szCs w:val="20"/>
+              </w:rPr>
+            </w:pPr>
+          </w:p>
+        </w:tc>
+        <w:tc>
+          <w:tcPr>
+            <w:tcW w:w="1730" w:type="dxa"/>
+          </w:tcPr>
+          <w:p>
+            <w:pPr>
+              <w:cnfStyle w:val="000000000000" w:firstRow="0" w:lastRow="0" w:firstColumn="0" w:lastColumn="0" w:oddVBand="0" w:evenVBand="0" w:oddHBand="0" w:evenHBand="0" w:firstRowFirstColumn="0" w:firstRowLastColumn="0" w:lastRowFirstColumn="0" w:lastRowLastColumn="0"/>
+              <w:rPr>
+                <w:rFonts w:ascii="Arial" w:hAnsi="Arial" w:cs="Arial"/>
+                <w:sz w:val="20"/>
+                <w:szCs w:val="20"/>
+              </w:rPr>
+            </w:pPr>
+          </w:p>
+        </w:tc>
+        <w:tc>
+          <w:tcPr>
+            <w:tcW w:w="1854" w:type="dxa"/>
+          </w:tcPr>
+          <w:p>
+            <w:pPr>
+              <w:cnfStyle w:val="000000000000" w:firstRow="0" w:lastRow="0" w:firstColumn="0" w:lastColumn="0" w:oddVBand="0" w:evenVBand="0" w:oddHBand="0" w:evenHBand="0" w:firstRowFirstColumn="0" w:firstRowLastColumn="0" w:lastRowFirstColumn="0" w:lastRowLastColumn="0"/>
+              <w:rPr>
+                <w:rFonts w:ascii="Arial" w:hAnsi="Arial" w:cs="Arial"/>
+                <w:sz w:val="20"/>
+                <w:szCs w:val="20"/>
+              </w:rPr>
+            </w:pPr>
+          </w:p>
+        </w:tc>
+      </w:tr>
+    </w:tbl>
+    <w:p>
+      <w:pPr>
+        <w:rPr>
+          <w:rFonts w:ascii="Arial" w:hAnsi="Arial" w:cs="Arial"/>
+          <w:sz w:val="20"/>
+          <w:szCs w:val="20"/>
+        </w:rPr>
+      </w:pPr>
     </w:p>
     <w:sectPr>
       <w:pgSz w:w="11906" w:h="16838"/>
@@ -1196,6 +2821,7 @@
     <w:lsdException w:name="HTML Sample" w:semiHidden="1" w:unhideWhenUsed="1"/>
     <w:lsdException w:name="HTML Typewriter" w:semiHidden="1" w:unhideWhenUsed="1"/>
     <w:lsdException w:name="HTML Variable" w:semiHidden="1" w:unhideWhenUsed="1"/>
+    <w:lsdException w:name="Normal Table" w:semiHidden="1" w:unhideWhenUsed="1"/>
     <w:lsdException w:name="annotation subject" w:semiHidden="1" w:unhideWhenUsed="1"/>
     <w:lsdException w:name="No List" w:semiHidden="1" w:unhideWhenUsed="1"/>
     <w:lsdException w:name="Outline List 1" w:semiHidden="1" w:unhideWhenUsed="1"/>
@@ -1242,8 +2868,10 @@
     <w:lsdException w:name="Table Subtle 2" w:semiHidden="1" w:unhideWhenUsed="1"/>
     <w:lsdException w:name="Table Web 1" w:semiHidden="1" w:unhideWhenUsed="1"/>
     <w:lsdException w:name="Table Web 2" w:semiHidden="1" w:unhideWhenUsed="1"/>
+    <w:lsdException w:name="Table Web 3" w:semiHidden="1" w:unhideWhenUsed="1"/>
     <w:lsdException w:name="Balloon Text" w:semiHidden="1" w:unhideWhenUsed="1"/>
     <w:lsdException w:name="Table Grid" w:uiPriority="39"/>
+    <w:lsdException w:name="Table Theme" w:semiHidden="1" w:unhideWhenUsed="1"/>
     <w:lsdException w:name="Placeholder Text" w:semiHidden="1"/>
     <w:lsdException w:name="No Spacing" w:uiPriority="1" w:qFormat="1"/>
     <w:lsdException w:name="Light Shading" w:uiPriority="60"/>
@@ -1525,6 +3153,356 @@
       <w:ind w:left="720"/>
       <w:contextualSpacing/>
     </w:pPr>
+  </w:style>
+  <w:style w:type="table" w:styleId="PlainTable5">
+    <w:name w:val="Plain Table 5"/>
+    <w:basedOn w:val="TableNormal"/>
+    <w:uiPriority w:val="45"/>
+    <w:rsid w:val="007F51A9"/>
+    <w:pPr>
+      <w:spacing w:after="0" w:line="240" w:lineRule="auto"/>
+    </w:pPr>
+    <w:tblPr>
+      <w:tblStyleRowBandSize w:val="1"/>
+      <w:tblStyleColBandSize w:val="1"/>
+    </w:tblPr>
+    <w:tblStylePr w:type="firstRow">
+      <w:rPr>
+        <w:rFonts w:asciiTheme="majorHAnsi" w:eastAsiaTheme="majorEastAsia" w:hAnsiTheme="majorHAnsi" w:cstheme="majorBidi"/>
+        <w:i/>
+        <w:iCs/>
+        <w:sz w:val="26"/>
+      </w:rPr>
+      <w:tblPr/>
+      <w:tcPr>
+        <w:tcBorders>
+          <w:bottom w:val="single" w:sz="4" w:space="0" w:color="7F7F7F" w:themeColor="text1" w:themeTint="80"/>
+        </w:tcBorders>
+        <w:shd w:val="clear" w:color="auto" w:fill="FFFFFF" w:themeFill="background1"/>
+      </w:tcPr>
+    </w:tblStylePr>
+    <w:tblStylePr w:type="lastRow">
+      <w:rPr>
+        <w:rFonts w:asciiTheme="majorHAnsi" w:eastAsiaTheme="majorEastAsia" w:hAnsiTheme="majorHAnsi" w:cstheme="majorBidi"/>
+        <w:i/>
+        <w:iCs/>
+        <w:sz w:val="26"/>
+      </w:rPr>
+      <w:tblPr/>
+      <w:tcPr>
+        <w:tcBorders>
+          <w:top w:val="single" w:sz="4" w:space="0" w:color="7F7F7F" w:themeColor="text1" w:themeTint="80"/>
+        </w:tcBorders>
+        <w:shd w:val="clear" w:color="auto" w:fill="FFFFFF" w:themeFill="background1"/>
+      </w:tcPr>
+    </w:tblStylePr>
+    <w:tblStylePr w:type="firstCol">
+      <w:pPr>
+        <w:jc w:val="right"/>
+      </w:pPr>
+      <w:rPr>
+        <w:rFonts w:asciiTheme="majorHAnsi" w:eastAsiaTheme="majorEastAsia" w:hAnsiTheme="majorHAnsi" w:cstheme="majorBidi"/>
+        <w:i/>
+        <w:iCs/>
+        <w:sz w:val="26"/>
+      </w:rPr>
+      <w:tblPr/>
+      <w:tcPr>
+        <w:tcBorders>
+          <w:right w:val="single" w:sz="4" w:space="0" w:color="7F7F7F" w:themeColor="text1" w:themeTint="80"/>
+        </w:tcBorders>
+        <w:shd w:val="clear" w:color="auto" w:fill="FFFFFF" w:themeFill="background1"/>
+      </w:tcPr>
+    </w:tblStylePr>
+    <w:tblStylePr w:type="lastCol">
+      <w:rPr>
+        <w:rFonts w:asciiTheme="majorHAnsi" w:eastAsiaTheme="majorEastAsia" w:hAnsiTheme="majorHAnsi" w:cstheme="majorBidi"/>
+        <w:i/>
+        <w:iCs/>
+        <w:sz w:val="26"/>
+      </w:rPr>
+      <w:tblPr/>
+      <w:tcPr>
+        <w:tcBorders>
+          <w:left w:val="single" w:sz="4" w:space="0" w:color="7F7F7F" w:themeColor="text1" w:themeTint="80"/>
+        </w:tcBorders>
+        <w:shd w:val="clear" w:color="auto" w:fill="FFFFFF" w:themeFill="background1"/>
+      </w:tcPr>
+    </w:tblStylePr>
+    <w:tblStylePr w:type="band1Vert">
+      <w:tblPr/>
+      <w:tcPr>
+        <w:shd w:val="clear" w:color="auto" w:fill="F2F2F2" w:themeFill="background1" w:themeFillShade="F2"/>
+      </w:tcPr>
+    </w:tblStylePr>
+    <w:tblStylePr w:type="band1Horz">
+      <w:tblPr/>
+      <w:tcPr>
+        <w:shd w:val="clear" w:color="auto" w:fill="F2F2F2" w:themeFill="background1" w:themeFillShade="F2"/>
+      </w:tcPr>
+    </w:tblStylePr>
+    <w:tblStylePr w:type="neCell">
+      <w:tblPr/>
+      <w:tcPr>
+        <w:tcBorders>
+          <w:left w:val="nil"/>
+        </w:tcBorders>
+      </w:tcPr>
+    </w:tblStylePr>
+    <w:tblStylePr w:type="nwCell">
+      <w:tblPr/>
+      <w:tcPr>
+        <w:tcBorders>
+          <w:right w:val="nil"/>
+        </w:tcBorders>
+      </w:tcPr>
+    </w:tblStylePr>
+    <w:tblStylePr w:type="seCell">
+      <w:tblPr/>
+      <w:tcPr>
+        <w:tcBorders>
+          <w:left w:val="nil"/>
+        </w:tcBorders>
+      </w:tcPr>
+    </w:tblStylePr>
+    <w:tblStylePr w:type="swCell">
+      <w:tblPr/>
+      <w:tcPr>
+        <w:tcBorders>
+          <w:right w:val="nil"/>
+        </w:tcBorders>
+      </w:tcPr>
+    </w:tblStylePr>
+  </w:style>
+  <w:style w:type="table" w:styleId="GridTable1Light">
+    <w:name w:val="Grid Table 1 Light"/>
+    <w:basedOn w:val="TableNormal"/>
+    <w:uiPriority w:val="46"/>
+    <w:rsid w:val="007F51A9"/>
+    <w:pPr>
+      <w:spacing w:after="0" w:line="240" w:lineRule="auto"/>
+    </w:pPr>
+    <w:tblPr>
+      <w:tblStyleRowBandSize w:val="1"/>
+      <w:tblStyleColBandSize w:val="1"/>
+      <w:tblBorders>
+        <w:top w:val="single" w:sz="4" w:space="0" w:color="999999" w:themeColor="text1" w:themeTint="66"/>
+        <w:left w:val="single" w:sz="4" w:space="0" w:color="999999" w:themeColor="text1" w:themeTint="66"/>
+        <w:bottom w:val="single" w:sz="4" w:space="0" w:color="999999" w:themeColor="text1" w:themeTint="66"/>
+        <w:right w:val="single" w:sz="4" w:space="0" w:color="999999" w:themeColor="text1" w:themeTint="66"/>
+        <w:insideH w:val="single" w:sz="4" w:space="0" w:color="999999" w:themeColor="text1" w:themeTint="66"/>
+        <w:insideV w:val="single" w:sz="4" w:space="0" w:color="999999" w:themeColor="text1" w:themeTint="66"/>
+      </w:tblBorders>
+    </w:tblPr>
+    <w:tblStylePr w:type="firstRow">
+      <w:rPr>
+        <w:b/>
+        <w:bCs/>
+      </w:rPr>
+      <w:tblPr/>
+      <w:tcPr>
+        <w:tcBorders>
+          <w:bottom w:val="single" w:sz="12" w:space="0" w:color="666666" w:themeColor="text1" w:themeTint="99"/>
+        </w:tcBorders>
+      </w:tcPr>
+    </w:tblStylePr>
+    <w:tblStylePr w:type="lastRow">
+      <w:rPr>
+        <w:b/>
+        <w:bCs/>
+      </w:rPr>
+      <w:tblPr/>
+      <w:tcPr>
+        <w:tcBorders>
+          <w:top w:val="double" w:sz="2" w:space="0" w:color="666666" w:themeColor="text1" w:themeTint="99"/>
+        </w:tcBorders>
+      </w:tcPr>
+    </w:tblStylePr>
+    <w:tblStylePr w:type="firstCol">
+      <w:rPr>
+        <w:b/>
+        <w:bCs/>
+      </w:rPr>
+    </w:tblStylePr>
+    <w:tblStylePr w:type="lastCol">
+      <w:rPr>
+        <w:b/>
+        <w:bCs/>
+      </w:rPr>
+    </w:tblStylePr>
+  </w:style>
+  <w:style w:type="table" w:styleId="PlainTable2">
+    <w:name w:val="Plain Table 2"/>
+    <w:basedOn w:val="TableNormal"/>
+    <w:uiPriority w:val="42"/>
+    <w:rsid w:val="007F51A9"/>
+    <w:pPr>
+      <w:spacing w:after="0" w:line="240" w:lineRule="auto"/>
+    </w:pPr>
+    <w:tblPr>
+      <w:tblStyleRowBandSize w:val="1"/>
+      <w:tblStyleColBandSize w:val="1"/>
+      <w:tblBorders>
+        <w:top w:val="single" w:sz="4" w:space="0" w:color="7F7F7F" w:themeColor="text1" w:themeTint="80"/>
+        <w:bottom w:val="single" w:sz="4" w:space="0" w:color="7F7F7F" w:themeColor="text1" w:themeTint="80"/>
+      </w:tblBorders>
+    </w:tblPr>
+    <w:tblStylePr w:type="firstRow">
+      <w:rPr>
+        <w:b/>
+        <w:bCs/>
+      </w:rPr>
+      <w:tblPr/>
+      <w:tcPr>
+        <w:tcBorders>
+          <w:bottom w:val="single" w:sz="4" w:space="0" w:color="7F7F7F" w:themeColor="text1" w:themeTint="80"/>
+        </w:tcBorders>
+      </w:tcPr>
+    </w:tblStylePr>
+    <w:tblStylePr w:type="lastRow">
+      <w:rPr>
+        <w:b/>
+        <w:bCs/>
+      </w:rPr>
+      <w:tblPr/>
+      <w:tcPr>
+        <w:tcBorders>
+          <w:top w:val="single" w:sz="4" w:space="0" w:color="7F7F7F" w:themeColor="text1" w:themeTint="80"/>
+        </w:tcBorders>
+      </w:tcPr>
+    </w:tblStylePr>
+    <w:tblStylePr w:type="firstCol">
+      <w:rPr>
+        <w:b/>
+        <w:bCs/>
+      </w:rPr>
+    </w:tblStylePr>
+    <w:tblStylePr w:type="lastCol">
+      <w:rPr>
+        <w:b/>
+        <w:bCs/>
+      </w:rPr>
+    </w:tblStylePr>
+    <w:tblStylePr w:type="band1Vert">
+      <w:tblPr/>
+      <w:tcPr>
+        <w:tcBorders>
+          <w:left w:val="single" w:sz="4" w:space="0" w:color="7F7F7F" w:themeColor="text1" w:themeTint="80"/>
+          <w:right w:val="single" w:sz="4" w:space="0" w:color="7F7F7F" w:themeColor="text1" w:themeTint="80"/>
+        </w:tcBorders>
+      </w:tcPr>
+    </w:tblStylePr>
+    <w:tblStylePr w:type="band2Vert">
+      <w:tblPr/>
+      <w:tcPr>
+        <w:tcBorders>
+          <w:left w:val="single" w:sz="4" w:space="0" w:color="7F7F7F" w:themeColor="text1" w:themeTint="80"/>
+          <w:right w:val="single" w:sz="4" w:space="0" w:color="7F7F7F" w:themeColor="text1" w:themeTint="80"/>
+        </w:tcBorders>
+      </w:tcPr>
+    </w:tblStylePr>
+    <w:tblStylePr w:type="band1Horz">
+      <w:tblPr/>
+      <w:tcPr>
+        <w:tcBorders>
+          <w:top w:val="single" w:sz="4" w:space="0" w:color="7F7F7F" w:themeColor="text1" w:themeTint="80"/>
+          <w:bottom w:val="single" w:sz="4" w:space="0" w:color="7F7F7F" w:themeColor="text1" w:themeTint="80"/>
+        </w:tcBorders>
+      </w:tcPr>
+    </w:tblStylePr>
+  </w:style>
+  <w:style w:type="table" w:styleId="PlainTable3">
+    <w:name w:val="Plain Table 3"/>
+    <w:basedOn w:val="TableNormal"/>
+    <w:uiPriority w:val="43"/>
+    <w:rsid w:val="007F51A9"/>
+    <w:pPr>
+      <w:spacing w:after="0" w:line="240" w:lineRule="auto"/>
+    </w:pPr>
+    <w:tblPr>
+      <w:tblStyleRowBandSize w:val="1"/>
+      <w:tblStyleColBandSize w:val="1"/>
+    </w:tblPr>
+    <w:tblStylePr w:type="firstRow">
+      <w:rPr>
+        <w:b/>
+        <w:bCs/>
+        <w:caps/>
+      </w:rPr>
+      <w:tblPr/>
+      <w:tcPr>
+        <w:tcBorders>
+          <w:bottom w:val="single" w:sz="4" w:space="0" w:color="7F7F7F" w:themeColor="text1" w:themeTint="80"/>
+        </w:tcBorders>
+      </w:tcPr>
+    </w:tblStylePr>
+    <w:tblStylePr w:type="lastRow">
+      <w:rPr>
+        <w:b/>
+        <w:bCs/>
+        <w:caps/>
+      </w:rPr>
+      <w:tblPr/>
+      <w:tcPr>
+        <w:tcBorders>
+          <w:top w:val="nil"/>
+        </w:tcBorders>
+      </w:tcPr>
+    </w:tblStylePr>
+    <w:tblStylePr w:type="firstCol">
+      <w:rPr>
+        <w:b/>
+        <w:bCs/>
+        <w:caps/>
+      </w:rPr>
+      <w:tblPr/>
+      <w:tcPr>
+        <w:tcBorders>
+          <w:right w:val="single" w:sz="4" w:space="0" w:color="7F7F7F" w:themeColor="text1" w:themeTint="80"/>
+        </w:tcBorders>
+      </w:tcPr>
+    </w:tblStylePr>
+    <w:tblStylePr w:type="lastCol">
+      <w:rPr>
+        <w:b/>
+        <w:bCs/>
+        <w:caps/>
+      </w:rPr>
+      <w:tblPr/>
+      <w:tcPr>
+        <w:tcBorders>
+          <w:left w:val="nil"/>
+        </w:tcBorders>
+      </w:tcPr>
+    </w:tblStylePr>
+    <w:tblStylePr w:type="band1Vert">
+      <w:tblPr/>
+      <w:tcPr>
+        <w:shd w:val="clear" w:color="auto" w:fill="F2F2F2" w:themeFill="background1" w:themeFillShade="F2"/>
+      </w:tcPr>
+    </w:tblStylePr>
+    <w:tblStylePr w:type="band1Horz">
+      <w:tblPr/>
+      <w:tcPr>
+        <w:shd w:val="clear" w:color="auto" w:fill="F2F2F2" w:themeFill="background1" w:themeFillShade="F2"/>
+      </w:tcPr>
+    </w:tblStylePr>
+    <w:tblStylePr w:type="neCell">
+      <w:tblPr/>
+      <w:tcPr>
+        <w:tcBorders>
+          <w:left w:val="nil"/>
+        </w:tcBorders>
+      </w:tcPr>
+    </w:tblStylePr>
+    <w:tblStylePr w:type="nwCell">
+      <w:tblPr/>
+      <w:tcPr>
+        <w:tcBorders>
+          <w:right w:val="nil"/>
+        </w:tcBorders>
+      </w:tcPr>
+    </w:tblStylePr>
   </w:style>
 </w:styles>
 </file>

</xml_diff>

<commit_message>
Completed simple custom key mapping and removed demo window from editor.cpp ready for submission
</commit_message>
<xml_diff>
--- a/IMAT3905 Resit Report.docx
+++ b/IMAT3905 Resit Report.docx
@@ -846,6 +846,25 @@
         <w:t>Test Cases and any other testing information:</w:t>
       </w:r>
     </w:p>
+    <w:p>
+      <w:pPr>
+        <w:rPr>
+          <w:rFonts w:ascii="Arial" w:hAnsi="Arial" w:cs="Arial"/>
+          <w:sz w:val="20"/>
+          <w:szCs w:val="20"/>
+          <w:u w:val="single"/>
+        </w:rPr>
+      </w:pPr>
+      <w:r>
+        <w:rPr>
+          <w:rFonts w:ascii="Arial" w:hAnsi="Arial" w:cs="Arial"/>
+          <w:sz w:val="20"/>
+          <w:szCs w:val="20"/>
+          <w:u w:val="single"/>
+        </w:rPr>
+        <w:t>Render component Tests</w:t>
+      </w:r>
+    </w:p>
     <w:tbl>
       <w:tblPr>
         <w:tblStyle w:val="GridTable1Light"/>
@@ -929,7 +948,7 @@
                 <w:sz w:val="20"/>
                 <w:szCs w:val="20"/>
               </w:rPr>
-              <w:t>Reason</w:t>
+              <w:t>Method</w:t>
             </w:r>
           </w:p>
         </w:tc>
@@ -1133,18 +1152,16 @@
                 <w:sz w:val="20"/>
                 <w:szCs w:val="20"/>
               </w:rPr>
-              <w:t xml:space="preserve">As </w:t>
-            </w:r>
-            <w:proofErr w:type="gramStart"/>
-            <w:r>
-              <w:rPr>
-                <w:rFonts w:ascii="Arial" w:hAnsi="Arial" w:cs="Arial"/>
-                <w:sz w:val="20"/>
-                <w:szCs w:val="20"/>
-              </w:rPr>
-              <w:t>Expected</w:t>
-            </w:r>
-            <w:proofErr w:type="gramEnd"/>
+              <w:t>As Expected</w:t>
+            </w:r>
+            <w:r>
+              <w:rPr>
+                <w:rFonts w:ascii="Arial" w:hAnsi="Arial" w:cs="Arial"/>
+                <w:sz w:val="20"/>
+                <w:szCs w:val="20"/>
+              </w:rPr>
+              <w:t>, all objects change into the correct mesh</w:t>
+            </w:r>
           </w:p>
         </w:tc>
         <w:tc>
@@ -1341,18 +1358,24 @@
                 <w:sz w:val="20"/>
                 <w:szCs w:val="20"/>
               </w:rPr>
-              <w:t xml:space="preserve">As </w:t>
-            </w:r>
-            <w:proofErr w:type="gramStart"/>
-            <w:r>
-              <w:rPr>
-                <w:rFonts w:ascii="Arial" w:hAnsi="Arial" w:cs="Arial"/>
-                <w:sz w:val="20"/>
-                <w:szCs w:val="20"/>
-              </w:rPr>
-              <w:t>Expected</w:t>
-            </w:r>
-            <w:proofErr w:type="gramEnd"/>
+              <w:t>As Expected</w:t>
+            </w:r>
+            <w:r>
+              <w:rPr>
+                <w:rFonts w:ascii="Arial" w:hAnsi="Arial" w:cs="Arial"/>
+                <w:sz w:val="20"/>
+                <w:szCs w:val="20"/>
+              </w:rPr>
+              <w:t xml:space="preserve">, </w:t>
+            </w:r>
+            <w:r>
+              <w:rPr>
+                <w:rFonts w:ascii="Arial" w:hAnsi="Arial" w:cs="Arial"/>
+                <w:sz w:val="20"/>
+                <w:szCs w:val="20"/>
+              </w:rPr>
+              <w:t>all objects change into the correct mesh</w:t>
+            </w:r>
           </w:p>
         </w:tc>
         <w:tc>
@@ -1549,18 +1572,24 @@
                 <w:sz w:val="20"/>
                 <w:szCs w:val="20"/>
               </w:rPr>
-              <w:t xml:space="preserve">As </w:t>
-            </w:r>
-            <w:proofErr w:type="gramStart"/>
-            <w:r>
-              <w:rPr>
-                <w:rFonts w:ascii="Arial" w:hAnsi="Arial" w:cs="Arial"/>
-                <w:sz w:val="20"/>
-                <w:szCs w:val="20"/>
-              </w:rPr>
-              <w:t>Expected</w:t>
-            </w:r>
-            <w:proofErr w:type="gramEnd"/>
+              <w:t>As Expected</w:t>
+            </w:r>
+            <w:r>
+              <w:rPr>
+                <w:rFonts w:ascii="Arial" w:hAnsi="Arial" w:cs="Arial"/>
+                <w:sz w:val="20"/>
+                <w:szCs w:val="20"/>
+              </w:rPr>
+              <w:t xml:space="preserve">, </w:t>
+            </w:r>
+            <w:r>
+              <w:rPr>
+                <w:rFonts w:ascii="Arial" w:hAnsi="Arial" w:cs="Arial"/>
+                <w:sz w:val="20"/>
+                <w:szCs w:val="20"/>
+              </w:rPr>
+              <w:t>all objects change into the correct mesh</w:t>
+            </w:r>
           </w:p>
         </w:tc>
         <w:tc>
@@ -1616,6 +1645,22 @@
                 <w:szCs w:val="20"/>
               </w:rPr>
             </w:pPr>
+            <w:r>
+              <w:rPr>
+                <w:rFonts w:ascii="Arial" w:hAnsi="Arial" w:cs="Arial"/>
+                <w:sz w:val="20"/>
+                <w:szCs w:val="20"/>
+              </w:rPr>
+              <w:t>Adjusting the colour on all objects to check if the tint changes accordingly</w:t>
+            </w:r>
+            <w:r>
+              <w:rPr>
+                <w:rFonts w:ascii="Arial" w:hAnsi="Arial" w:cs="Arial"/>
+                <w:sz w:val="20"/>
+                <w:szCs w:val="20"/>
+              </w:rPr>
+              <w:t xml:space="preserve"> using the colour selector</w:t>
+            </w:r>
           </w:p>
         </w:tc>
         <w:tc>
@@ -1631,6 +1676,14 @@
                 <w:szCs w:val="20"/>
               </w:rPr>
             </w:pPr>
+            <w:r>
+              <w:rPr>
+                <w:rFonts w:ascii="Arial" w:hAnsi="Arial" w:cs="Arial"/>
+                <w:sz w:val="20"/>
+                <w:szCs w:val="20"/>
+              </w:rPr>
+              <w:t>In order to test that the colour is appropriately applying to the object the component belongs to</w:t>
+            </w:r>
           </w:p>
         </w:tc>
         <w:tc>
@@ -1646,6 +1699,14 @@
                 <w:szCs w:val="20"/>
               </w:rPr>
             </w:pPr>
+            <w:r>
+              <w:rPr>
+                <w:rFonts w:ascii="Arial" w:hAnsi="Arial" w:cs="Arial"/>
+                <w:sz w:val="20"/>
+                <w:szCs w:val="20"/>
+              </w:rPr>
+              <w:t>The object colour should change to the selected colour in the render component</w:t>
+            </w:r>
           </w:p>
         </w:tc>
         <w:tc>
@@ -1661,6 +1722,14 @@
                 <w:szCs w:val="20"/>
               </w:rPr>
             </w:pPr>
+            <w:r>
+              <w:rPr>
+                <w:rFonts w:ascii="Arial" w:hAnsi="Arial" w:cs="Arial"/>
+                <w:sz w:val="20"/>
+                <w:szCs w:val="20"/>
+              </w:rPr>
+              <w:t>The tint of the object changes appropriately</w:t>
+            </w:r>
           </w:p>
         </w:tc>
         <w:tc>
@@ -1699,6 +1768,7 @@
                 <w:sz w:val="20"/>
                 <w:szCs w:val="20"/>
               </w:rPr>
+              <w:lastRenderedPageBreak/>
               <w:t>5</w:t>
             </w:r>
           </w:p>
@@ -1716,6 +1786,14 @@
                 <w:szCs w:val="20"/>
               </w:rPr>
             </w:pPr>
+            <w:r>
+              <w:rPr>
+                <w:rFonts w:ascii="Arial" w:hAnsi="Arial" w:cs="Arial"/>
+                <w:sz w:val="20"/>
+                <w:szCs w:val="20"/>
+              </w:rPr>
+              <w:t xml:space="preserve"> Using the RBG values to determine the colour for the object</w:t>
+            </w:r>
           </w:p>
         </w:tc>
         <w:tc>
@@ -1731,6 +1809,22 @@
                 <w:szCs w:val="20"/>
               </w:rPr>
             </w:pPr>
+            <w:r>
+              <w:rPr>
+                <w:rFonts w:ascii="Arial" w:hAnsi="Arial" w:cs="Arial"/>
+                <w:sz w:val="20"/>
+                <w:szCs w:val="20"/>
+              </w:rPr>
+              <w:t>This is to test if the RGB settings will find the correct colour to display</w:t>
+            </w:r>
+            <w:r>
+              <w:rPr>
+                <w:rFonts w:ascii="Arial" w:hAnsi="Arial" w:cs="Arial"/>
+                <w:sz w:val="20"/>
+                <w:szCs w:val="20"/>
+              </w:rPr>
+              <w:t xml:space="preserve"> (100, 50, 50 should equal and greyish red)</w:t>
+            </w:r>
           </w:p>
         </w:tc>
         <w:tc>
@@ -1746,6 +1840,22 @@
                 <w:szCs w:val="20"/>
               </w:rPr>
             </w:pPr>
+            <w:r>
+              <w:rPr>
+                <w:rFonts w:ascii="Arial" w:hAnsi="Arial" w:cs="Arial"/>
+                <w:sz w:val="20"/>
+                <w:szCs w:val="20"/>
+              </w:rPr>
+              <w:t xml:space="preserve">When the corresponding RGB numbers are entered </w:t>
+            </w:r>
+            <w:r>
+              <w:rPr>
+                <w:rFonts w:ascii="Arial" w:hAnsi="Arial" w:cs="Arial"/>
+                <w:sz w:val="20"/>
+                <w:szCs w:val="20"/>
+              </w:rPr>
+              <w:t>the correct colour should display and tint the object</w:t>
+            </w:r>
           </w:p>
         </w:tc>
         <w:tc>
@@ -1761,6 +1871,14 @@
                 <w:szCs w:val="20"/>
               </w:rPr>
             </w:pPr>
+            <w:r>
+              <w:rPr>
+                <w:rFonts w:ascii="Arial" w:hAnsi="Arial" w:cs="Arial"/>
+                <w:sz w:val="20"/>
+                <w:szCs w:val="20"/>
+              </w:rPr>
+              <w:t>The correct colour is displayed on the colour selector which then tints the object</w:t>
+            </w:r>
           </w:p>
         </w:tc>
         <w:tc>
@@ -1816,6 +1934,30 @@
                 <w:szCs w:val="20"/>
               </w:rPr>
             </w:pPr>
+            <w:r>
+              <w:rPr>
+                <w:rFonts w:ascii="Arial" w:hAnsi="Arial" w:cs="Arial"/>
+                <w:sz w:val="20"/>
+                <w:szCs w:val="20"/>
+              </w:rPr>
+              <w:t xml:space="preserve">Using the </w:t>
+            </w:r>
+            <w:r>
+              <w:rPr>
+                <w:rFonts w:ascii="Arial" w:hAnsi="Arial" w:cs="Arial"/>
+                <w:sz w:val="20"/>
+                <w:szCs w:val="20"/>
+              </w:rPr>
+              <w:t>HSV</w:t>
+            </w:r>
+            <w:r>
+              <w:rPr>
+                <w:rFonts w:ascii="Arial" w:hAnsi="Arial" w:cs="Arial"/>
+                <w:sz w:val="20"/>
+                <w:szCs w:val="20"/>
+              </w:rPr>
+              <w:t xml:space="preserve"> values to determine the colour for the object</w:t>
+            </w:r>
           </w:p>
         </w:tc>
         <w:tc>
@@ -1831,6 +1973,14 @@
                 <w:szCs w:val="20"/>
               </w:rPr>
             </w:pPr>
+            <w:r>
+              <w:rPr>
+                <w:rFonts w:ascii="Arial" w:hAnsi="Arial" w:cs="Arial"/>
+                <w:sz w:val="20"/>
+                <w:szCs w:val="20"/>
+              </w:rPr>
+              <w:t>The identical colour to the previous test (5) for HSV is 0, 128, 100</w:t>
+            </w:r>
           </w:p>
         </w:tc>
         <w:tc>
@@ -1846,6 +1996,14 @@
                 <w:szCs w:val="20"/>
               </w:rPr>
             </w:pPr>
+            <w:r>
+              <w:rPr>
+                <w:rFonts w:ascii="Arial" w:hAnsi="Arial" w:cs="Arial"/>
+                <w:sz w:val="20"/>
+                <w:szCs w:val="20"/>
+              </w:rPr>
+              <w:t>The same colour as used in the RBG test should appear in the colour selector</w:t>
+            </w:r>
           </w:p>
         </w:tc>
         <w:tc>
@@ -1861,6 +2019,14 @@
                 <w:szCs w:val="20"/>
               </w:rPr>
             </w:pPr>
+            <w:r>
+              <w:rPr>
+                <w:rFonts w:ascii="Arial" w:hAnsi="Arial" w:cs="Arial"/>
+                <w:sz w:val="20"/>
+                <w:szCs w:val="20"/>
+              </w:rPr>
+              <w:t>The correct colour is displayed in the colour selector which then tints the object colour</w:t>
+            </w:r>
           </w:p>
         </w:tc>
         <w:tc>
@@ -1916,6 +2082,32 @@
                 <w:szCs w:val="20"/>
               </w:rPr>
             </w:pPr>
+            <w:r>
+              <w:rPr>
+                <w:rFonts w:ascii="Arial" w:hAnsi="Arial" w:cs="Arial"/>
+                <w:sz w:val="20"/>
+                <w:szCs w:val="20"/>
+              </w:rPr>
+              <w:t xml:space="preserve">Using the </w:t>
+            </w:r>
+            <w:proofErr w:type="spellStart"/>
+            <w:r>
+              <w:rPr>
+                <w:rFonts w:ascii="Arial" w:hAnsi="Arial" w:cs="Arial"/>
+                <w:sz w:val="20"/>
+                <w:szCs w:val="20"/>
+              </w:rPr>
+              <w:t>HexCode</w:t>
+            </w:r>
+            <w:proofErr w:type="spellEnd"/>
+            <w:r>
+              <w:rPr>
+                <w:rFonts w:ascii="Arial" w:hAnsi="Arial" w:cs="Arial"/>
+                <w:sz w:val="20"/>
+                <w:szCs w:val="20"/>
+              </w:rPr>
+              <w:t xml:space="preserve"> to select the colour for the colour selector</w:t>
+            </w:r>
           </w:p>
         </w:tc>
         <w:tc>
@@ -1931,6 +2123,40 @@
                 <w:szCs w:val="20"/>
               </w:rPr>
             </w:pPr>
+            <w:r>
+              <w:rPr>
+                <w:rFonts w:ascii="Arial" w:hAnsi="Arial" w:cs="Arial"/>
+                <w:sz w:val="20"/>
+                <w:szCs w:val="20"/>
+              </w:rPr>
+              <w:t xml:space="preserve">the same colour as test 5 can be replicated by the </w:t>
+            </w:r>
+            <w:proofErr w:type="spellStart"/>
+            <w:r>
+              <w:rPr>
+                <w:rFonts w:ascii="Arial" w:hAnsi="Arial" w:cs="Arial"/>
+                <w:sz w:val="20"/>
+                <w:szCs w:val="20"/>
+              </w:rPr>
+              <w:t>hexcode</w:t>
+            </w:r>
+            <w:proofErr w:type="spellEnd"/>
+            <w:r>
+              <w:rPr>
+                <w:rFonts w:ascii="Arial" w:hAnsi="Arial" w:cs="Arial"/>
+                <w:sz w:val="20"/>
+                <w:szCs w:val="20"/>
+              </w:rPr>
+              <w:t xml:space="preserve"> </w:t>
+            </w:r>
+            <w:r>
+              <w:rPr>
+                <w:rFonts w:ascii="Arial" w:hAnsi="Arial" w:cs="Arial"/>
+                <w:sz w:val="20"/>
+                <w:szCs w:val="20"/>
+              </w:rPr>
+              <w:t>#633232</w:t>
+            </w:r>
           </w:p>
         </w:tc>
         <w:tc>
@@ -1946,6 +2172,14 @@
                 <w:szCs w:val="20"/>
               </w:rPr>
             </w:pPr>
+            <w:r>
+              <w:rPr>
+                <w:rFonts w:ascii="Arial" w:hAnsi="Arial" w:cs="Arial"/>
+                <w:sz w:val="20"/>
+                <w:szCs w:val="20"/>
+              </w:rPr>
+              <w:t>The same colour as test 5 should appear in the colour selector</w:t>
+            </w:r>
           </w:p>
         </w:tc>
         <w:tc>
@@ -1961,6 +2195,48 @@
                 <w:szCs w:val="20"/>
               </w:rPr>
             </w:pPr>
+            <w:r>
+              <w:rPr>
+                <w:rFonts w:ascii="Arial" w:hAnsi="Arial" w:cs="Arial"/>
+                <w:sz w:val="20"/>
+                <w:szCs w:val="20"/>
+              </w:rPr>
+              <w:t xml:space="preserve">When </w:t>
+            </w:r>
+            <w:r>
+              <w:rPr>
+                <w:rFonts w:ascii="Arial" w:hAnsi="Arial" w:cs="Arial"/>
+                <w:sz w:val="20"/>
+                <w:szCs w:val="20"/>
+              </w:rPr>
+              <w:t>#633232</w:t>
+            </w:r>
+            <w:r>
+              <w:rPr>
+                <w:rFonts w:ascii="Arial" w:hAnsi="Arial" w:cs="Arial"/>
+                <w:sz w:val="20"/>
+                <w:szCs w:val="20"/>
+              </w:rPr>
+              <w:t xml:space="preserve"> is entered in the </w:t>
+            </w:r>
+            <w:proofErr w:type="spellStart"/>
+            <w:r>
+              <w:rPr>
+                <w:rFonts w:ascii="Arial" w:hAnsi="Arial" w:cs="Arial"/>
+                <w:sz w:val="20"/>
+                <w:szCs w:val="20"/>
+              </w:rPr>
+              <w:t>hexcode</w:t>
+            </w:r>
+            <w:proofErr w:type="spellEnd"/>
+            <w:r>
+              <w:rPr>
+                <w:rFonts w:ascii="Arial" w:hAnsi="Arial" w:cs="Arial"/>
+                <w:sz w:val="20"/>
+                <w:szCs w:val="20"/>
+              </w:rPr>
+              <w:t xml:space="preserve"> section the greyish red hue is generated</w:t>
+            </w:r>
           </w:p>
         </w:tc>
         <w:tc>
@@ -2016,6 +2292,32 @@
                 <w:szCs w:val="20"/>
               </w:rPr>
             </w:pPr>
+            <w:r>
+              <w:rPr>
+                <w:rFonts w:ascii="Arial" w:hAnsi="Arial" w:cs="Arial"/>
+                <w:sz w:val="20"/>
+                <w:szCs w:val="20"/>
+              </w:rPr>
+              <w:t xml:space="preserve">Entering value above the 255 </w:t>
+            </w:r>
+            <w:proofErr w:type="gramStart"/>
+            <w:r>
+              <w:rPr>
+                <w:rFonts w:ascii="Arial" w:hAnsi="Arial" w:cs="Arial"/>
+                <w:sz w:val="20"/>
+                <w:szCs w:val="20"/>
+              </w:rPr>
+              <w:t>limit</w:t>
+            </w:r>
+            <w:proofErr w:type="gramEnd"/>
+            <w:r>
+              <w:rPr>
+                <w:rFonts w:ascii="Arial" w:hAnsi="Arial" w:cs="Arial"/>
+                <w:sz w:val="20"/>
+                <w:szCs w:val="20"/>
+              </w:rPr>
+              <w:t xml:space="preserve"> for RGB colours</w:t>
+            </w:r>
           </w:p>
         </w:tc>
         <w:tc>
@@ -2031,6 +2333,14 @@
                 <w:szCs w:val="20"/>
               </w:rPr>
             </w:pPr>
+            <w:r>
+              <w:rPr>
+                <w:rFonts w:ascii="Arial" w:hAnsi="Arial" w:cs="Arial"/>
+                <w:sz w:val="20"/>
+                <w:szCs w:val="20"/>
+              </w:rPr>
+              <w:t>Increasing the R value to 255555</w:t>
+            </w:r>
           </w:p>
         </w:tc>
         <w:tc>
@@ -2046,6 +2356,14 @@
                 <w:szCs w:val="20"/>
               </w:rPr>
             </w:pPr>
+            <w:r>
+              <w:rPr>
+                <w:rFonts w:ascii="Arial" w:hAnsi="Arial" w:cs="Arial"/>
+                <w:sz w:val="20"/>
+                <w:szCs w:val="20"/>
+              </w:rPr>
+              <w:t>The colour should limit at 255 and not increase further</w:t>
+            </w:r>
           </w:p>
         </w:tc>
         <w:tc>
@@ -2061,6 +2379,14 @@
                 <w:szCs w:val="20"/>
               </w:rPr>
             </w:pPr>
+            <w:r>
+              <w:rPr>
+                <w:rFonts w:ascii="Arial" w:hAnsi="Arial" w:cs="Arial"/>
+                <w:sz w:val="20"/>
+                <w:szCs w:val="20"/>
+              </w:rPr>
+              <w:t>The colour does increase past 255 and as a result the V (brightness) value increase resulting in an extremely sharp colour</w:t>
+            </w:r>
           </w:p>
         </w:tc>
         <w:tc>
@@ -2076,6 +2402,192 @@
                 <w:szCs w:val="20"/>
               </w:rPr>
             </w:pPr>
+          </w:p>
+        </w:tc>
+      </w:tr>
+    </w:tbl>
+    <w:p>
+      <w:pPr>
+        <w:rPr>
+          <w:rFonts w:ascii="Arial" w:hAnsi="Arial" w:cs="Arial"/>
+          <w:sz w:val="20"/>
+          <w:szCs w:val="20"/>
+        </w:rPr>
+      </w:pPr>
+    </w:p>
+    <w:p>
+      <w:pPr>
+        <w:rPr>
+          <w:rFonts w:ascii="Arial" w:hAnsi="Arial" w:cs="Arial"/>
+          <w:sz w:val="20"/>
+          <w:szCs w:val="20"/>
+          <w:u w:val="single"/>
+        </w:rPr>
+      </w:pPr>
+      <w:r>
+        <w:rPr>
+          <w:rFonts w:ascii="Arial" w:hAnsi="Arial" w:cs="Arial"/>
+          <w:sz w:val="20"/>
+          <w:szCs w:val="20"/>
+          <w:u w:val="single"/>
+        </w:rPr>
+        <w:t>Keyboard component tests</w:t>
+      </w:r>
+    </w:p>
+    <w:tbl>
+      <w:tblPr>
+        <w:tblStyle w:val="GridTable1Light"/>
+        <w:tblW w:w="0" w:type="auto"/>
+        <w:tblLook w:val="04A0" w:firstRow="1" w:lastRow="0" w:firstColumn="1" w:lastColumn="0" w:noHBand="0" w:noVBand="1"/>
+      </w:tblPr>
+      <w:tblGrid>
+        <w:gridCol w:w="629"/>
+        <w:gridCol w:w="2672"/>
+        <w:gridCol w:w="1761"/>
+        <w:gridCol w:w="1810"/>
+        <w:gridCol w:w="1730"/>
+        <w:gridCol w:w="1854"/>
+      </w:tblGrid>
+      <w:tr>
+        <w:trPr>
+          <w:cnfStyle w:val="100000000000" w:firstRow="1" w:lastRow="0" w:firstColumn="0" w:lastColumn="0" w:oddVBand="0" w:evenVBand="0" w:oddHBand="0" w:evenHBand="0" w:firstRowFirstColumn="0" w:firstRowLastColumn="0" w:lastRowFirstColumn="0" w:lastRowLastColumn="0"/>
+        </w:trPr>
+        <w:tc>
+          <w:tcPr>
+            <w:cnfStyle w:val="001000000000" w:firstRow="0" w:lastRow="0" w:firstColumn="1" w:lastColumn="0" w:oddVBand="0" w:evenVBand="0" w:oddHBand="0" w:evenHBand="0" w:firstRowFirstColumn="0" w:firstRowLastColumn="0" w:lastRowFirstColumn="0" w:lastRowLastColumn="0"/>
+            <w:tcW w:w="629" w:type="dxa"/>
+          </w:tcPr>
+          <w:p>
+            <w:pPr>
+              <w:rPr>
+                <w:rFonts w:ascii="Arial" w:hAnsi="Arial" w:cs="Arial"/>
+                <w:sz w:val="20"/>
+                <w:szCs w:val="20"/>
+              </w:rPr>
+            </w:pPr>
+            <w:r>
+              <w:rPr>
+                <w:rFonts w:ascii="Arial" w:hAnsi="Arial" w:cs="Arial"/>
+                <w:sz w:val="20"/>
+                <w:szCs w:val="20"/>
+              </w:rPr>
+              <w:t>Test ID</w:t>
+            </w:r>
+          </w:p>
+        </w:tc>
+        <w:tc>
+          <w:tcPr>
+            <w:tcW w:w="2672" w:type="dxa"/>
+          </w:tcPr>
+          <w:p>
+            <w:pPr>
+              <w:cnfStyle w:val="100000000000" w:firstRow="1" w:lastRow="0" w:firstColumn="0" w:lastColumn="0" w:oddVBand="0" w:evenVBand="0" w:oddHBand="0" w:evenHBand="0" w:firstRowFirstColumn="0" w:firstRowLastColumn="0" w:lastRowFirstColumn="0" w:lastRowLastColumn="0"/>
+              <w:rPr>
+                <w:rFonts w:ascii="Arial" w:hAnsi="Arial" w:cs="Arial"/>
+                <w:sz w:val="20"/>
+                <w:szCs w:val="20"/>
+              </w:rPr>
+            </w:pPr>
+            <w:r>
+              <w:rPr>
+                <w:rFonts w:ascii="Arial" w:hAnsi="Arial" w:cs="Arial"/>
+                <w:sz w:val="20"/>
+                <w:szCs w:val="20"/>
+              </w:rPr>
+              <w:t>Test</w:t>
+            </w:r>
+          </w:p>
+        </w:tc>
+        <w:tc>
+          <w:tcPr>
+            <w:tcW w:w="1761" w:type="dxa"/>
+          </w:tcPr>
+          <w:p>
+            <w:pPr>
+              <w:cnfStyle w:val="100000000000" w:firstRow="1" w:lastRow="0" w:firstColumn="0" w:lastColumn="0" w:oddVBand="0" w:evenVBand="0" w:oddHBand="0" w:evenHBand="0" w:firstRowFirstColumn="0" w:firstRowLastColumn="0" w:lastRowFirstColumn="0" w:lastRowLastColumn="0"/>
+              <w:rPr>
+                <w:rFonts w:ascii="Arial" w:hAnsi="Arial" w:cs="Arial"/>
+                <w:sz w:val="20"/>
+                <w:szCs w:val="20"/>
+              </w:rPr>
+            </w:pPr>
+            <w:r>
+              <w:rPr>
+                <w:rFonts w:ascii="Arial" w:hAnsi="Arial" w:cs="Arial"/>
+                <w:sz w:val="20"/>
+                <w:szCs w:val="20"/>
+              </w:rPr>
+              <w:t>Method</w:t>
+            </w:r>
+          </w:p>
+        </w:tc>
+        <w:tc>
+          <w:tcPr>
+            <w:tcW w:w="1810" w:type="dxa"/>
+          </w:tcPr>
+          <w:p>
+            <w:pPr>
+              <w:cnfStyle w:val="100000000000" w:firstRow="1" w:lastRow="0" w:firstColumn="0" w:lastColumn="0" w:oddVBand="0" w:evenVBand="0" w:oddHBand="0" w:evenHBand="0" w:firstRowFirstColumn="0" w:firstRowLastColumn="0" w:lastRowFirstColumn="0" w:lastRowLastColumn="0"/>
+              <w:rPr>
+                <w:rFonts w:ascii="Arial" w:hAnsi="Arial" w:cs="Arial"/>
+                <w:sz w:val="20"/>
+                <w:szCs w:val="20"/>
+              </w:rPr>
+            </w:pPr>
+            <w:r>
+              <w:rPr>
+                <w:rFonts w:ascii="Arial" w:hAnsi="Arial" w:cs="Arial"/>
+                <w:sz w:val="20"/>
+                <w:szCs w:val="20"/>
+              </w:rPr>
+              <w:t>Expected</w:t>
+            </w:r>
+          </w:p>
+        </w:tc>
+        <w:tc>
+          <w:tcPr>
+            <w:tcW w:w="1730" w:type="dxa"/>
+          </w:tcPr>
+          <w:p>
+            <w:pPr>
+              <w:cnfStyle w:val="100000000000" w:firstRow="1" w:lastRow="0" w:firstColumn="0" w:lastColumn="0" w:oddVBand="0" w:evenVBand="0" w:oddHBand="0" w:evenHBand="0" w:firstRowFirstColumn="0" w:firstRowLastColumn="0" w:lastRowFirstColumn="0" w:lastRowLastColumn="0"/>
+              <w:rPr>
+                <w:rFonts w:ascii="Arial" w:hAnsi="Arial" w:cs="Arial"/>
+                <w:sz w:val="20"/>
+                <w:szCs w:val="20"/>
+              </w:rPr>
+            </w:pPr>
+            <w:r>
+              <w:rPr>
+                <w:rFonts w:ascii="Arial" w:hAnsi="Arial" w:cs="Arial"/>
+                <w:sz w:val="20"/>
+                <w:szCs w:val="20"/>
+              </w:rPr>
+              <w:t>Actual</w:t>
+            </w:r>
+          </w:p>
+        </w:tc>
+        <w:tc>
+          <w:tcPr>
+            <w:tcW w:w="1854" w:type="dxa"/>
+          </w:tcPr>
+          <w:p>
+            <w:pPr>
+              <w:cnfStyle w:val="100000000000" w:firstRow="1" w:lastRow="0" w:firstColumn="0" w:lastColumn="0" w:oddVBand="0" w:evenVBand="0" w:oddHBand="0" w:evenHBand="0" w:firstRowFirstColumn="0" w:firstRowLastColumn="0" w:lastRowFirstColumn="0" w:lastRowLastColumn="0"/>
+              <w:rPr>
+                <w:rFonts w:ascii="Arial" w:hAnsi="Arial" w:cs="Arial"/>
+                <w:sz w:val="20"/>
+                <w:szCs w:val="20"/>
+              </w:rPr>
+            </w:pPr>
+            <w:r>
+              <w:rPr>
+                <w:rFonts w:ascii="Arial" w:hAnsi="Arial" w:cs="Arial"/>
+                <w:sz w:val="20"/>
+                <w:szCs w:val="20"/>
+              </w:rPr>
+              <w:t>Remedy (if applicable)</w:t>
+            </w:r>
           </w:p>
         </w:tc>
       </w:tr>
@@ -2099,7 +2611,7 @@
                 <w:sz w:val="20"/>
                 <w:szCs w:val="20"/>
               </w:rPr>
-              <w:t>9</w:t>
+              <w:t>1</w:t>
             </w:r>
           </w:p>
         </w:tc>
@@ -2116,6 +2628,14 @@
                 <w:szCs w:val="20"/>
               </w:rPr>
             </w:pPr>
+            <w:r>
+              <w:rPr>
+                <w:rFonts w:ascii="Arial" w:hAnsi="Arial" w:cs="Arial"/>
+                <w:sz w:val="20"/>
+                <w:szCs w:val="20"/>
+              </w:rPr>
+              <w:t>Testing each direction to test if the cuboid moves correctly</w:t>
+            </w:r>
           </w:p>
         </w:tc>
         <w:tc>
@@ -2131,6 +2651,22 @@
                 <w:szCs w:val="20"/>
               </w:rPr>
             </w:pPr>
+            <w:r>
+              <w:rPr>
+                <w:rFonts w:ascii="Arial" w:hAnsi="Arial" w:cs="Arial"/>
+                <w:sz w:val="20"/>
+                <w:szCs w:val="20"/>
+              </w:rPr>
+              <w:t xml:space="preserve">Testing the </w:t>
+            </w:r>
+            <w:r>
+              <w:rPr>
+                <w:rFonts w:ascii="Arial" w:hAnsi="Arial" w:cs="Arial"/>
+                <w:sz w:val="20"/>
+                <w:szCs w:val="20"/>
+              </w:rPr>
+              <w:t>Front direction by pressing up arrow</w:t>
+            </w:r>
           </w:p>
         </w:tc>
         <w:tc>
@@ -2146,6 +2682,14 @@
                 <w:szCs w:val="20"/>
               </w:rPr>
             </w:pPr>
+            <w:r>
+              <w:rPr>
+                <w:rFonts w:ascii="Arial" w:hAnsi="Arial" w:cs="Arial"/>
+                <w:sz w:val="20"/>
+                <w:szCs w:val="20"/>
+              </w:rPr>
+              <w:t>The cuboid should move forward in the direction its facing</w:t>
+            </w:r>
           </w:p>
         </w:tc>
         <w:tc>
@@ -2161,6 +2705,14 @@
                 <w:szCs w:val="20"/>
               </w:rPr>
             </w:pPr>
+            <w:r>
+              <w:rPr>
+                <w:rFonts w:ascii="Arial" w:hAnsi="Arial" w:cs="Arial"/>
+                <w:sz w:val="20"/>
+                <w:szCs w:val="20"/>
+              </w:rPr>
+              <w:t>The cuboid moves in the correct direction</w:t>
+            </w:r>
           </w:p>
         </w:tc>
         <w:tc>
@@ -2199,7 +2751,7 @@
                 <w:sz w:val="20"/>
                 <w:szCs w:val="20"/>
               </w:rPr>
-              <w:t>10</w:t>
+              <w:t>2</w:t>
             </w:r>
           </w:p>
         </w:tc>
@@ -2216,6 +2768,14 @@
                 <w:szCs w:val="20"/>
               </w:rPr>
             </w:pPr>
+            <w:r>
+              <w:rPr>
+                <w:rFonts w:ascii="Arial" w:hAnsi="Arial" w:cs="Arial"/>
+                <w:sz w:val="20"/>
+                <w:szCs w:val="20"/>
+              </w:rPr>
+              <w:t>^</w:t>
+            </w:r>
           </w:p>
         </w:tc>
         <w:tc>
@@ -2231,6 +2791,14 @@
                 <w:szCs w:val="20"/>
               </w:rPr>
             </w:pPr>
+            <w:r>
+              <w:rPr>
+                <w:rFonts w:ascii="Arial" w:hAnsi="Arial" w:cs="Arial"/>
+                <w:sz w:val="20"/>
+                <w:szCs w:val="20"/>
+              </w:rPr>
+              <w:t>Testing the Back direction by pressing down arrow</w:t>
+            </w:r>
           </w:p>
         </w:tc>
         <w:tc>
@@ -2246,6 +2814,14 @@
                 <w:szCs w:val="20"/>
               </w:rPr>
             </w:pPr>
+            <w:r>
+              <w:rPr>
+                <w:rFonts w:ascii="Arial" w:hAnsi="Arial" w:cs="Arial"/>
+                <w:sz w:val="20"/>
+                <w:szCs w:val="20"/>
+              </w:rPr>
+              <w:t>The cuboid should move away from the direction it is facing</w:t>
+            </w:r>
           </w:p>
         </w:tc>
         <w:tc>
@@ -2261,6 +2837,658 @@
                 <w:szCs w:val="20"/>
               </w:rPr>
             </w:pPr>
+            <w:r>
+              <w:rPr>
+                <w:rFonts w:ascii="Arial" w:hAnsi="Arial" w:cs="Arial"/>
+                <w:sz w:val="20"/>
+                <w:szCs w:val="20"/>
+              </w:rPr>
+              <w:t>The cuboid moves in the correct direction</w:t>
+            </w:r>
+          </w:p>
+        </w:tc>
+        <w:tc>
+          <w:tcPr>
+            <w:tcW w:w="1854" w:type="dxa"/>
+          </w:tcPr>
+          <w:p>
+            <w:pPr>
+              <w:cnfStyle w:val="000000000000" w:firstRow="0" w:lastRow="0" w:firstColumn="0" w:lastColumn="0" w:oddVBand="0" w:evenVBand="0" w:oddHBand="0" w:evenHBand="0" w:firstRowFirstColumn="0" w:firstRowLastColumn="0" w:lastRowFirstColumn="0" w:lastRowLastColumn="0"/>
+              <w:rPr>
+                <w:rFonts w:ascii="Arial" w:hAnsi="Arial" w:cs="Arial"/>
+                <w:sz w:val="20"/>
+                <w:szCs w:val="20"/>
+              </w:rPr>
+            </w:pPr>
+          </w:p>
+        </w:tc>
+      </w:tr>
+      <w:tr>
+        <w:tc>
+          <w:tcPr>
+            <w:cnfStyle w:val="001000000000" w:firstRow="0" w:lastRow="0" w:firstColumn="1" w:lastColumn="0" w:oddVBand="0" w:evenVBand="0" w:oddHBand="0" w:evenHBand="0" w:firstRowFirstColumn="0" w:firstRowLastColumn="0" w:lastRowFirstColumn="0" w:lastRowLastColumn="0"/>
+            <w:tcW w:w="629" w:type="dxa"/>
+          </w:tcPr>
+          <w:p>
+            <w:pPr>
+              <w:rPr>
+                <w:rFonts w:ascii="Arial" w:hAnsi="Arial" w:cs="Arial"/>
+                <w:sz w:val="20"/>
+                <w:szCs w:val="20"/>
+              </w:rPr>
+            </w:pPr>
+            <w:r>
+              <w:rPr>
+                <w:rFonts w:ascii="Arial" w:hAnsi="Arial" w:cs="Arial"/>
+                <w:sz w:val="20"/>
+                <w:szCs w:val="20"/>
+              </w:rPr>
+              <w:t>3</w:t>
+            </w:r>
+          </w:p>
+        </w:tc>
+        <w:tc>
+          <w:tcPr>
+            <w:tcW w:w="2672" w:type="dxa"/>
+          </w:tcPr>
+          <w:p>
+            <w:pPr>
+              <w:cnfStyle w:val="000000000000" w:firstRow="0" w:lastRow="0" w:firstColumn="0" w:lastColumn="0" w:oddVBand="0" w:evenVBand="0" w:oddHBand="0" w:evenHBand="0" w:firstRowFirstColumn="0" w:firstRowLastColumn="0" w:lastRowFirstColumn="0" w:lastRowLastColumn="0"/>
+              <w:rPr>
+                <w:rFonts w:ascii="Arial" w:hAnsi="Arial" w:cs="Arial"/>
+                <w:sz w:val="20"/>
+                <w:szCs w:val="20"/>
+              </w:rPr>
+            </w:pPr>
+            <w:r>
+              <w:rPr>
+                <w:rFonts w:ascii="Arial" w:hAnsi="Arial" w:cs="Arial"/>
+                <w:sz w:val="20"/>
+                <w:szCs w:val="20"/>
+              </w:rPr>
+              <w:t>^</w:t>
+            </w:r>
+          </w:p>
+        </w:tc>
+        <w:tc>
+          <w:tcPr>
+            <w:tcW w:w="1761" w:type="dxa"/>
+          </w:tcPr>
+          <w:p>
+            <w:pPr>
+              <w:cnfStyle w:val="000000000000" w:firstRow="0" w:lastRow="0" w:firstColumn="0" w:lastColumn="0" w:oddVBand="0" w:evenVBand="0" w:oddHBand="0" w:evenHBand="0" w:firstRowFirstColumn="0" w:firstRowLastColumn="0" w:lastRowFirstColumn="0" w:lastRowLastColumn="0"/>
+              <w:rPr>
+                <w:rFonts w:ascii="Arial" w:hAnsi="Arial" w:cs="Arial"/>
+                <w:sz w:val="20"/>
+                <w:szCs w:val="20"/>
+              </w:rPr>
+            </w:pPr>
+            <w:r>
+              <w:rPr>
+                <w:rFonts w:ascii="Arial" w:hAnsi="Arial" w:cs="Arial"/>
+                <w:sz w:val="20"/>
+                <w:szCs w:val="20"/>
+              </w:rPr>
+              <w:t xml:space="preserve">Testing the </w:t>
+            </w:r>
+            <w:r>
+              <w:rPr>
+                <w:rFonts w:ascii="Arial" w:hAnsi="Arial" w:cs="Arial"/>
+                <w:sz w:val="20"/>
+                <w:szCs w:val="20"/>
+              </w:rPr>
+              <w:t>Left</w:t>
+            </w:r>
+            <w:r>
+              <w:rPr>
+                <w:rFonts w:ascii="Arial" w:hAnsi="Arial" w:cs="Arial"/>
+                <w:sz w:val="20"/>
+                <w:szCs w:val="20"/>
+              </w:rPr>
+              <w:t xml:space="preserve"> direction by pressing </w:t>
+            </w:r>
+            <w:r>
+              <w:rPr>
+                <w:rFonts w:ascii="Arial" w:hAnsi="Arial" w:cs="Arial"/>
+                <w:sz w:val="20"/>
+                <w:szCs w:val="20"/>
+              </w:rPr>
+              <w:t>left</w:t>
+            </w:r>
+            <w:r>
+              <w:rPr>
+                <w:rFonts w:ascii="Arial" w:hAnsi="Arial" w:cs="Arial"/>
+                <w:sz w:val="20"/>
+                <w:szCs w:val="20"/>
+              </w:rPr>
+              <w:t xml:space="preserve"> arrow</w:t>
+            </w:r>
+          </w:p>
+        </w:tc>
+        <w:tc>
+          <w:tcPr>
+            <w:tcW w:w="1810" w:type="dxa"/>
+          </w:tcPr>
+          <w:p>
+            <w:pPr>
+              <w:cnfStyle w:val="000000000000" w:firstRow="0" w:lastRow="0" w:firstColumn="0" w:lastColumn="0" w:oddVBand="0" w:evenVBand="0" w:oddHBand="0" w:evenHBand="0" w:firstRowFirstColumn="0" w:firstRowLastColumn="0" w:lastRowFirstColumn="0" w:lastRowLastColumn="0"/>
+              <w:rPr>
+                <w:rFonts w:ascii="Arial" w:hAnsi="Arial" w:cs="Arial"/>
+                <w:sz w:val="20"/>
+                <w:szCs w:val="20"/>
+              </w:rPr>
+            </w:pPr>
+            <w:r>
+              <w:rPr>
+                <w:rFonts w:ascii="Arial" w:hAnsi="Arial" w:cs="Arial"/>
+                <w:sz w:val="20"/>
+                <w:szCs w:val="20"/>
+              </w:rPr>
+              <w:t>The cuboid should move towards the left of the direction its facing</w:t>
+            </w:r>
+          </w:p>
+        </w:tc>
+        <w:tc>
+          <w:tcPr>
+            <w:tcW w:w="1730" w:type="dxa"/>
+          </w:tcPr>
+          <w:p>
+            <w:pPr>
+              <w:cnfStyle w:val="000000000000" w:firstRow="0" w:lastRow="0" w:firstColumn="0" w:lastColumn="0" w:oddVBand="0" w:evenVBand="0" w:oddHBand="0" w:evenHBand="0" w:firstRowFirstColumn="0" w:firstRowLastColumn="0" w:lastRowFirstColumn="0" w:lastRowLastColumn="0"/>
+              <w:rPr>
+                <w:rFonts w:ascii="Arial" w:hAnsi="Arial" w:cs="Arial"/>
+                <w:sz w:val="20"/>
+                <w:szCs w:val="20"/>
+              </w:rPr>
+            </w:pPr>
+            <w:r>
+              <w:rPr>
+                <w:rFonts w:ascii="Arial" w:hAnsi="Arial" w:cs="Arial"/>
+                <w:sz w:val="20"/>
+                <w:szCs w:val="20"/>
+              </w:rPr>
+              <w:t>The cuboid moves towards the opposite direction</w:t>
+            </w:r>
+          </w:p>
+        </w:tc>
+        <w:tc>
+          <w:tcPr>
+            <w:tcW w:w="1854" w:type="dxa"/>
+          </w:tcPr>
+          <w:p>
+            <w:pPr>
+              <w:cnfStyle w:val="000000000000" w:firstRow="0" w:lastRow="0" w:firstColumn="0" w:lastColumn="0" w:oddVBand="0" w:evenVBand="0" w:oddHBand="0" w:evenHBand="0" w:firstRowFirstColumn="0" w:firstRowLastColumn="0" w:lastRowFirstColumn="0" w:lastRowLastColumn="0"/>
+              <w:rPr>
+                <w:rFonts w:ascii="Arial" w:hAnsi="Arial" w:cs="Arial"/>
+                <w:sz w:val="20"/>
+                <w:szCs w:val="20"/>
+              </w:rPr>
+            </w:pPr>
+            <w:r>
+              <w:rPr>
+                <w:rFonts w:ascii="Arial" w:hAnsi="Arial" w:cs="Arial"/>
+                <w:sz w:val="20"/>
+                <w:szCs w:val="20"/>
+              </w:rPr>
+              <w:t>The directions for Left and Right have to be swapped to move the cuboid appropriately</w:t>
+            </w:r>
+          </w:p>
+        </w:tc>
+      </w:tr>
+      <w:tr>
+        <w:tc>
+          <w:tcPr>
+            <w:cnfStyle w:val="001000000000" w:firstRow="0" w:lastRow="0" w:firstColumn="1" w:lastColumn="0" w:oddVBand="0" w:evenVBand="0" w:oddHBand="0" w:evenHBand="0" w:firstRowFirstColumn="0" w:firstRowLastColumn="0" w:lastRowFirstColumn="0" w:lastRowLastColumn="0"/>
+            <w:tcW w:w="629" w:type="dxa"/>
+          </w:tcPr>
+          <w:p>
+            <w:pPr>
+              <w:rPr>
+                <w:rFonts w:ascii="Arial" w:hAnsi="Arial" w:cs="Arial"/>
+                <w:sz w:val="20"/>
+                <w:szCs w:val="20"/>
+              </w:rPr>
+            </w:pPr>
+            <w:r>
+              <w:rPr>
+                <w:rFonts w:ascii="Arial" w:hAnsi="Arial" w:cs="Arial"/>
+                <w:sz w:val="20"/>
+                <w:szCs w:val="20"/>
+              </w:rPr>
+              <w:t>4</w:t>
+            </w:r>
+          </w:p>
+        </w:tc>
+        <w:tc>
+          <w:tcPr>
+            <w:tcW w:w="2672" w:type="dxa"/>
+          </w:tcPr>
+          <w:p>
+            <w:pPr>
+              <w:cnfStyle w:val="000000000000" w:firstRow="0" w:lastRow="0" w:firstColumn="0" w:lastColumn="0" w:oddVBand="0" w:evenVBand="0" w:oddHBand="0" w:evenHBand="0" w:firstRowFirstColumn="0" w:firstRowLastColumn="0" w:lastRowFirstColumn="0" w:lastRowLastColumn="0"/>
+              <w:rPr>
+                <w:rFonts w:ascii="Arial" w:hAnsi="Arial" w:cs="Arial"/>
+                <w:sz w:val="20"/>
+                <w:szCs w:val="20"/>
+              </w:rPr>
+            </w:pPr>
+            <w:r>
+              <w:rPr>
+                <w:rFonts w:ascii="Arial" w:hAnsi="Arial" w:cs="Arial"/>
+                <w:sz w:val="20"/>
+                <w:szCs w:val="20"/>
+              </w:rPr>
+              <w:t>^</w:t>
+            </w:r>
+          </w:p>
+        </w:tc>
+        <w:tc>
+          <w:tcPr>
+            <w:tcW w:w="1761" w:type="dxa"/>
+          </w:tcPr>
+          <w:p>
+            <w:pPr>
+              <w:cnfStyle w:val="000000000000" w:firstRow="0" w:lastRow="0" w:firstColumn="0" w:lastColumn="0" w:oddVBand="0" w:evenVBand="0" w:oddHBand="0" w:evenHBand="0" w:firstRowFirstColumn="0" w:firstRowLastColumn="0" w:lastRowFirstColumn="0" w:lastRowLastColumn="0"/>
+              <w:rPr>
+                <w:rFonts w:ascii="Arial" w:hAnsi="Arial" w:cs="Arial"/>
+                <w:sz w:val="20"/>
+                <w:szCs w:val="20"/>
+              </w:rPr>
+            </w:pPr>
+            <w:r>
+              <w:rPr>
+                <w:rFonts w:ascii="Arial" w:hAnsi="Arial" w:cs="Arial"/>
+                <w:sz w:val="20"/>
+                <w:szCs w:val="20"/>
+              </w:rPr>
+              <w:t xml:space="preserve">Testing the </w:t>
+            </w:r>
+            <w:r>
+              <w:rPr>
+                <w:rFonts w:ascii="Arial" w:hAnsi="Arial" w:cs="Arial"/>
+                <w:sz w:val="20"/>
+                <w:szCs w:val="20"/>
+              </w:rPr>
+              <w:t>Right</w:t>
+            </w:r>
+            <w:r>
+              <w:rPr>
+                <w:rFonts w:ascii="Arial" w:hAnsi="Arial" w:cs="Arial"/>
+                <w:sz w:val="20"/>
+                <w:szCs w:val="20"/>
+              </w:rPr>
+              <w:t xml:space="preserve"> direction by pressing </w:t>
+            </w:r>
+            <w:r>
+              <w:rPr>
+                <w:rFonts w:ascii="Arial" w:hAnsi="Arial" w:cs="Arial"/>
+                <w:sz w:val="20"/>
+                <w:szCs w:val="20"/>
+              </w:rPr>
+              <w:t>right</w:t>
+            </w:r>
+            <w:r>
+              <w:rPr>
+                <w:rFonts w:ascii="Arial" w:hAnsi="Arial" w:cs="Arial"/>
+                <w:sz w:val="20"/>
+                <w:szCs w:val="20"/>
+              </w:rPr>
+              <w:t xml:space="preserve"> arrow</w:t>
+            </w:r>
+          </w:p>
+        </w:tc>
+        <w:tc>
+          <w:tcPr>
+            <w:tcW w:w="1810" w:type="dxa"/>
+          </w:tcPr>
+          <w:p>
+            <w:pPr>
+              <w:cnfStyle w:val="000000000000" w:firstRow="0" w:lastRow="0" w:firstColumn="0" w:lastColumn="0" w:oddVBand="0" w:evenVBand="0" w:oddHBand="0" w:evenHBand="0" w:firstRowFirstColumn="0" w:firstRowLastColumn="0" w:lastRowFirstColumn="0" w:lastRowLastColumn="0"/>
+              <w:rPr>
+                <w:rFonts w:ascii="Arial" w:hAnsi="Arial" w:cs="Arial"/>
+                <w:sz w:val="20"/>
+                <w:szCs w:val="20"/>
+              </w:rPr>
+            </w:pPr>
+            <w:r>
+              <w:rPr>
+                <w:rFonts w:ascii="Arial" w:hAnsi="Arial" w:cs="Arial"/>
+                <w:sz w:val="20"/>
+                <w:szCs w:val="20"/>
+              </w:rPr>
+              <w:t>The cuboid should move towards the right of the direction its facing</w:t>
+            </w:r>
+          </w:p>
+        </w:tc>
+        <w:tc>
+          <w:tcPr>
+            <w:tcW w:w="1730" w:type="dxa"/>
+          </w:tcPr>
+          <w:p>
+            <w:pPr>
+              <w:cnfStyle w:val="000000000000" w:firstRow="0" w:lastRow="0" w:firstColumn="0" w:lastColumn="0" w:oddVBand="0" w:evenVBand="0" w:oddHBand="0" w:evenHBand="0" w:firstRowFirstColumn="0" w:firstRowLastColumn="0" w:lastRowFirstColumn="0" w:lastRowLastColumn="0"/>
+              <w:rPr>
+                <w:rFonts w:ascii="Arial" w:hAnsi="Arial" w:cs="Arial"/>
+                <w:sz w:val="20"/>
+                <w:szCs w:val="20"/>
+              </w:rPr>
+            </w:pPr>
+            <w:r>
+              <w:rPr>
+                <w:rFonts w:ascii="Arial" w:hAnsi="Arial" w:cs="Arial"/>
+                <w:sz w:val="20"/>
+                <w:szCs w:val="20"/>
+              </w:rPr>
+              <w:t>The cuboid moves towards the opposite direction</w:t>
+            </w:r>
+          </w:p>
+        </w:tc>
+        <w:tc>
+          <w:tcPr>
+            <w:tcW w:w="1854" w:type="dxa"/>
+          </w:tcPr>
+          <w:p>
+            <w:pPr>
+              <w:cnfStyle w:val="000000000000" w:firstRow="0" w:lastRow="0" w:firstColumn="0" w:lastColumn="0" w:oddVBand="0" w:evenVBand="0" w:oddHBand="0" w:evenHBand="0" w:firstRowFirstColumn="0" w:firstRowLastColumn="0" w:lastRowFirstColumn="0" w:lastRowLastColumn="0"/>
+              <w:rPr>
+                <w:rFonts w:ascii="Arial" w:hAnsi="Arial" w:cs="Arial"/>
+                <w:sz w:val="20"/>
+                <w:szCs w:val="20"/>
+              </w:rPr>
+            </w:pPr>
+            <w:r>
+              <w:rPr>
+                <w:rFonts w:ascii="Arial" w:hAnsi="Arial" w:cs="Arial"/>
+                <w:sz w:val="20"/>
+                <w:szCs w:val="20"/>
+              </w:rPr>
+              <w:t>The directions for Left and Right have to be swapped to move the cuboid appropriately</w:t>
+            </w:r>
+          </w:p>
+        </w:tc>
+      </w:tr>
+      <w:tr>
+        <w:tc>
+          <w:tcPr>
+            <w:cnfStyle w:val="001000000000" w:firstRow="0" w:lastRow="0" w:firstColumn="1" w:lastColumn="0" w:oddVBand="0" w:evenVBand="0" w:oddHBand="0" w:evenHBand="0" w:firstRowFirstColumn="0" w:firstRowLastColumn="0" w:lastRowFirstColumn="0" w:lastRowLastColumn="0"/>
+            <w:tcW w:w="629" w:type="dxa"/>
+          </w:tcPr>
+          <w:p>
+            <w:pPr>
+              <w:rPr>
+                <w:rFonts w:ascii="Arial" w:hAnsi="Arial" w:cs="Arial"/>
+                <w:sz w:val="20"/>
+                <w:szCs w:val="20"/>
+              </w:rPr>
+            </w:pPr>
+            <w:r>
+              <w:rPr>
+                <w:rFonts w:ascii="Arial" w:hAnsi="Arial" w:cs="Arial"/>
+                <w:sz w:val="20"/>
+                <w:szCs w:val="20"/>
+              </w:rPr>
+              <w:t>5</w:t>
+            </w:r>
+          </w:p>
+        </w:tc>
+        <w:tc>
+          <w:tcPr>
+            <w:tcW w:w="2672" w:type="dxa"/>
+          </w:tcPr>
+          <w:p>
+            <w:pPr>
+              <w:cnfStyle w:val="000000000000" w:firstRow="0" w:lastRow="0" w:firstColumn="0" w:lastColumn="0" w:oddVBand="0" w:evenVBand="0" w:oddHBand="0" w:evenHBand="0" w:firstRowFirstColumn="0" w:firstRowLastColumn="0" w:lastRowFirstColumn="0" w:lastRowLastColumn="0"/>
+              <w:rPr>
+                <w:rFonts w:ascii="Arial" w:hAnsi="Arial" w:cs="Arial"/>
+                <w:sz w:val="20"/>
+                <w:szCs w:val="20"/>
+              </w:rPr>
+            </w:pPr>
+            <w:r>
+              <w:rPr>
+                <w:rFonts w:ascii="Arial" w:hAnsi="Arial" w:cs="Arial"/>
+                <w:sz w:val="20"/>
+                <w:szCs w:val="20"/>
+              </w:rPr>
+              <w:t>Pressing opposite directions to check if the cuboid moves properly</w:t>
+            </w:r>
+          </w:p>
+        </w:tc>
+        <w:tc>
+          <w:tcPr>
+            <w:tcW w:w="1761" w:type="dxa"/>
+          </w:tcPr>
+          <w:p>
+            <w:pPr>
+              <w:cnfStyle w:val="000000000000" w:firstRow="0" w:lastRow="0" w:firstColumn="0" w:lastColumn="0" w:oddVBand="0" w:evenVBand="0" w:oddHBand="0" w:evenHBand="0" w:firstRowFirstColumn="0" w:firstRowLastColumn="0" w:lastRowFirstColumn="0" w:lastRowLastColumn="0"/>
+              <w:rPr>
+                <w:rFonts w:ascii="Arial" w:hAnsi="Arial" w:cs="Arial"/>
+                <w:sz w:val="20"/>
+                <w:szCs w:val="20"/>
+              </w:rPr>
+            </w:pPr>
+            <w:r>
+              <w:rPr>
+                <w:rFonts w:ascii="Arial" w:hAnsi="Arial" w:cs="Arial"/>
+                <w:sz w:val="20"/>
+                <w:szCs w:val="20"/>
+              </w:rPr>
+              <w:t>Pressing both up and back</w:t>
+            </w:r>
+            <w:r>
+              <w:rPr>
+                <w:rFonts w:ascii="Arial" w:hAnsi="Arial" w:cs="Arial"/>
+                <w:sz w:val="20"/>
+                <w:szCs w:val="20"/>
+              </w:rPr>
+              <w:t xml:space="preserve"> at the same time</w:t>
+            </w:r>
+          </w:p>
+        </w:tc>
+        <w:tc>
+          <w:tcPr>
+            <w:tcW w:w="1810" w:type="dxa"/>
+          </w:tcPr>
+          <w:p>
+            <w:pPr>
+              <w:cnfStyle w:val="000000000000" w:firstRow="0" w:lastRow="0" w:firstColumn="0" w:lastColumn="0" w:oddVBand="0" w:evenVBand="0" w:oddHBand="0" w:evenHBand="0" w:firstRowFirstColumn="0" w:firstRowLastColumn="0" w:lastRowFirstColumn="0" w:lastRowLastColumn="0"/>
+              <w:rPr>
+                <w:rFonts w:ascii="Arial" w:hAnsi="Arial" w:cs="Arial"/>
+                <w:sz w:val="20"/>
+                <w:szCs w:val="20"/>
+              </w:rPr>
+            </w:pPr>
+            <w:r>
+              <w:rPr>
+                <w:rFonts w:ascii="Arial" w:hAnsi="Arial" w:cs="Arial"/>
+                <w:sz w:val="20"/>
+                <w:szCs w:val="20"/>
+              </w:rPr>
+              <w:t>should move the cuboid in a forward direction</w:t>
+            </w:r>
+          </w:p>
+        </w:tc>
+        <w:tc>
+          <w:tcPr>
+            <w:tcW w:w="1730" w:type="dxa"/>
+          </w:tcPr>
+          <w:p>
+            <w:pPr>
+              <w:cnfStyle w:val="000000000000" w:firstRow="0" w:lastRow="0" w:firstColumn="0" w:lastColumn="0" w:oddVBand="0" w:evenVBand="0" w:oddHBand="0" w:evenHBand="0" w:firstRowFirstColumn="0" w:firstRowLastColumn="0" w:lastRowFirstColumn="0" w:lastRowLastColumn="0"/>
+              <w:rPr>
+                <w:rFonts w:ascii="Arial" w:hAnsi="Arial" w:cs="Arial"/>
+                <w:sz w:val="20"/>
+                <w:szCs w:val="20"/>
+              </w:rPr>
+            </w:pPr>
+            <w:r>
+              <w:rPr>
+                <w:rFonts w:ascii="Arial" w:hAnsi="Arial" w:cs="Arial"/>
+                <w:sz w:val="20"/>
+                <w:szCs w:val="20"/>
+              </w:rPr>
+              <w:t xml:space="preserve">As </w:t>
+            </w:r>
+            <w:proofErr w:type="gramStart"/>
+            <w:r>
+              <w:rPr>
+                <w:rFonts w:ascii="Arial" w:hAnsi="Arial" w:cs="Arial"/>
+                <w:sz w:val="20"/>
+                <w:szCs w:val="20"/>
+              </w:rPr>
+              <w:t>expected</w:t>
+            </w:r>
+            <w:proofErr w:type="gramEnd"/>
+          </w:p>
+        </w:tc>
+        <w:tc>
+          <w:tcPr>
+            <w:tcW w:w="1854" w:type="dxa"/>
+          </w:tcPr>
+          <w:p>
+            <w:pPr>
+              <w:cnfStyle w:val="000000000000" w:firstRow="0" w:lastRow="0" w:firstColumn="0" w:lastColumn="0" w:oddVBand="0" w:evenVBand="0" w:oddHBand="0" w:evenHBand="0" w:firstRowFirstColumn="0" w:firstRowLastColumn="0" w:lastRowFirstColumn="0" w:lastRowLastColumn="0"/>
+              <w:rPr>
+                <w:rFonts w:ascii="Arial" w:hAnsi="Arial" w:cs="Arial"/>
+                <w:sz w:val="20"/>
+                <w:szCs w:val="20"/>
+              </w:rPr>
+            </w:pPr>
+          </w:p>
+        </w:tc>
+      </w:tr>
+      <w:tr>
+        <w:tc>
+          <w:tcPr>
+            <w:cnfStyle w:val="001000000000" w:firstRow="0" w:lastRow="0" w:firstColumn="1" w:lastColumn="0" w:oddVBand="0" w:evenVBand="0" w:oddHBand="0" w:evenHBand="0" w:firstRowFirstColumn="0" w:firstRowLastColumn="0" w:lastRowFirstColumn="0" w:lastRowLastColumn="0"/>
+            <w:tcW w:w="629" w:type="dxa"/>
+          </w:tcPr>
+          <w:p>
+            <w:pPr>
+              <w:rPr>
+                <w:rFonts w:ascii="Arial" w:hAnsi="Arial" w:cs="Arial"/>
+                <w:sz w:val="20"/>
+                <w:szCs w:val="20"/>
+              </w:rPr>
+            </w:pPr>
+            <w:r>
+              <w:rPr>
+                <w:rFonts w:ascii="Arial" w:hAnsi="Arial" w:cs="Arial"/>
+                <w:sz w:val="20"/>
+                <w:szCs w:val="20"/>
+              </w:rPr>
+              <w:t>6</w:t>
+            </w:r>
+          </w:p>
+        </w:tc>
+        <w:tc>
+          <w:tcPr>
+            <w:tcW w:w="2672" w:type="dxa"/>
+          </w:tcPr>
+          <w:p>
+            <w:pPr>
+              <w:cnfStyle w:val="000000000000" w:firstRow="0" w:lastRow="0" w:firstColumn="0" w:lastColumn="0" w:oddVBand="0" w:evenVBand="0" w:oddHBand="0" w:evenHBand="0" w:firstRowFirstColumn="0" w:firstRowLastColumn="0" w:lastRowFirstColumn="0" w:lastRowLastColumn="0"/>
+              <w:rPr>
+                <w:rFonts w:ascii="Arial" w:hAnsi="Arial" w:cs="Arial"/>
+                <w:sz w:val="20"/>
+                <w:szCs w:val="20"/>
+              </w:rPr>
+            </w:pPr>
+            <w:r>
+              <w:rPr>
+                <w:rFonts w:ascii="Arial" w:hAnsi="Arial" w:cs="Arial"/>
+                <w:sz w:val="20"/>
+                <w:szCs w:val="20"/>
+              </w:rPr>
+              <w:t>^</w:t>
+            </w:r>
+          </w:p>
+        </w:tc>
+        <w:tc>
+          <w:tcPr>
+            <w:tcW w:w="1761" w:type="dxa"/>
+          </w:tcPr>
+          <w:p>
+            <w:pPr>
+              <w:cnfStyle w:val="000000000000" w:firstRow="0" w:lastRow="0" w:firstColumn="0" w:lastColumn="0" w:oddVBand="0" w:evenVBand="0" w:oddHBand="0" w:evenHBand="0" w:firstRowFirstColumn="0" w:firstRowLastColumn="0" w:lastRowFirstColumn="0" w:lastRowLastColumn="0"/>
+              <w:rPr>
+                <w:rFonts w:ascii="Arial" w:hAnsi="Arial" w:cs="Arial"/>
+                <w:sz w:val="20"/>
+                <w:szCs w:val="20"/>
+              </w:rPr>
+            </w:pPr>
+            <w:r>
+              <w:rPr>
+                <w:rFonts w:ascii="Arial" w:hAnsi="Arial" w:cs="Arial"/>
+                <w:sz w:val="20"/>
+                <w:szCs w:val="20"/>
+              </w:rPr>
+              <w:t xml:space="preserve">Pressing both left and right </w:t>
+            </w:r>
+            <w:r>
+              <w:rPr>
+                <w:rFonts w:ascii="Arial" w:hAnsi="Arial" w:cs="Arial"/>
+                <w:sz w:val="20"/>
+                <w:szCs w:val="20"/>
+              </w:rPr>
+              <w:t>at the same time</w:t>
+            </w:r>
+          </w:p>
+        </w:tc>
+        <w:tc>
+          <w:tcPr>
+            <w:tcW w:w="1810" w:type="dxa"/>
+          </w:tcPr>
+          <w:p>
+            <w:pPr>
+              <w:cnfStyle w:val="000000000000" w:firstRow="0" w:lastRow="0" w:firstColumn="0" w:lastColumn="0" w:oddVBand="0" w:evenVBand="0" w:oddHBand="0" w:evenHBand="0" w:firstRowFirstColumn="0" w:firstRowLastColumn="0" w:lastRowFirstColumn="0" w:lastRowLastColumn="0"/>
+              <w:rPr>
+                <w:rFonts w:ascii="Arial" w:hAnsi="Arial" w:cs="Arial"/>
+                <w:sz w:val="20"/>
+                <w:szCs w:val="20"/>
+              </w:rPr>
+            </w:pPr>
+            <w:r>
+              <w:rPr>
+                <w:rFonts w:ascii="Arial" w:hAnsi="Arial" w:cs="Arial"/>
+                <w:sz w:val="20"/>
+                <w:szCs w:val="20"/>
+              </w:rPr>
+              <w:t>should move the cuboid in a left direction</w:t>
+            </w:r>
+          </w:p>
+        </w:tc>
+        <w:tc>
+          <w:tcPr>
+            <w:tcW w:w="1730" w:type="dxa"/>
+          </w:tcPr>
+          <w:p>
+            <w:pPr>
+              <w:cnfStyle w:val="000000000000" w:firstRow="0" w:lastRow="0" w:firstColumn="0" w:lastColumn="0" w:oddVBand="0" w:evenVBand="0" w:oddHBand="0" w:evenHBand="0" w:firstRowFirstColumn="0" w:firstRowLastColumn="0" w:lastRowFirstColumn="0" w:lastRowLastColumn="0"/>
+              <w:rPr>
+                <w:rFonts w:ascii="Arial" w:hAnsi="Arial" w:cs="Arial"/>
+                <w:sz w:val="20"/>
+                <w:szCs w:val="20"/>
+              </w:rPr>
+            </w:pPr>
+            <w:r>
+              <w:rPr>
+                <w:rFonts w:ascii="Arial" w:hAnsi="Arial" w:cs="Arial"/>
+                <w:sz w:val="20"/>
+                <w:szCs w:val="20"/>
+              </w:rPr>
+              <w:t xml:space="preserve">As </w:t>
+            </w:r>
+            <w:proofErr w:type="gramStart"/>
+            <w:r>
+              <w:rPr>
+                <w:rFonts w:ascii="Arial" w:hAnsi="Arial" w:cs="Arial"/>
+                <w:sz w:val="20"/>
+                <w:szCs w:val="20"/>
+              </w:rPr>
+              <w:t>expected</w:t>
+            </w:r>
+            <w:proofErr w:type="gramEnd"/>
           </w:p>
         </w:tc>
         <w:tc>

</xml_diff>